<commit_message>
Actualización que incluye diagramas provisionales
No incluye detalles de implementación.
</commit_message>
<xml_diff>
--- a/Directorio ES/Evolución del software.docx
+++ b/Directorio ES/Evolución del software.docx
@@ -1,6 +1,6 @@
 
 <file path=word/document.xml><?xml version="1.0" encoding="utf-8"?>
-<w:document xmlns:wpc="http://schemas.microsoft.com/office/word/2010/wordprocessingCanvas" xmlns:cx="http://schemas.microsoft.com/office/drawing/2014/chartex" xmlns:cx1="http://schemas.microsoft.com/office/drawing/2015/9/8/chartex" xmlns:mc="http://schemas.openxmlformats.org/markup-compatibility/2006" xmlns:o="urn:schemas-microsoft-com:office:office" xmlns:r="http://schemas.openxmlformats.org/officeDocument/2006/relationships" xmlns:m="http://schemas.openxmlformats.org/officeDocument/2006/math" xmlns:v="urn:schemas-microsoft-com:vml" xmlns:wp14="http://schemas.microsoft.com/office/word/2010/wordprocessingDrawing" xmlns:wp="http://schemas.openxmlformats.org/drawingml/2006/wordprocessingDrawing" xmlns:w10="urn:schemas-microsoft-com:office:word" xmlns:w="http://schemas.openxmlformats.org/wordprocessingml/2006/main" xmlns:w14="http://schemas.microsoft.com/office/word/2010/wordml" xmlns:w15="http://schemas.microsoft.com/office/word/2012/wordml" xmlns:w16se="http://schemas.microsoft.com/office/word/2015/wordml/symex" xmlns:wpg="http://schemas.microsoft.com/office/word/2010/wordprocessingGroup" xmlns:wpi="http://schemas.microsoft.com/office/word/2010/wordprocessingInk" xmlns:wne="http://schemas.microsoft.com/office/word/2006/wordml" xmlns:wps="http://schemas.microsoft.com/office/word/2010/wordprocessingShape" mc:Ignorable="w14 w15 w16se wp14">
+<w:document xmlns:wpc="http://schemas.microsoft.com/office/word/2010/wordprocessingCanvas" xmlns:cx="http://schemas.microsoft.com/office/drawing/2014/chartex" xmlns:cx1="http://schemas.microsoft.com/office/drawing/2015/9/8/chartex" xmlns:cx2="http://schemas.microsoft.com/office/drawing/2015/10/21/chartex" xmlns:cx3="http://schemas.microsoft.com/office/drawing/2016/5/9/chartex" xmlns:cx4="http://schemas.microsoft.com/office/drawing/2016/5/10/chartex" xmlns:cx5="http://schemas.microsoft.com/office/drawing/2016/5/11/chartex" xmlns:cx6="http://schemas.microsoft.com/office/drawing/2016/5/12/chartex" xmlns:cx7="http://schemas.microsoft.com/office/drawing/2016/5/13/chartex" xmlns:cx8="http://schemas.microsoft.com/office/drawing/2016/5/14/chartex" xmlns:mc="http://schemas.openxmlformats.org/markup-compatibility/2006" xmlns:aink="http://schemas.microsoft.com/office/drawing/2016/ink" xmlns:am3d="http://schemas.microsoft.com/office/drawing/2017/model3d" xmlns:o="urn:schemas-microsoft-com:office:office" xmlns:r="http://schemas.openxmlformats.org/officeDocument/2006/relationships" xmlns:m="http://schemas.openxmlformats.org/officeDocument/2006/math" xmlns:v="urn:schemas-microsoft-com:vml" xmlns:wp14="http://schemas.microsoft.com/office/word/2010/wordprocessingDrawing" xmlns:wp="http://schemas.openxmlformats.org/drawingml/2006/wordprocessingDrawing" xmlns:w10="urn:schemas-microsoft-com:office:word" xmlns:w="http://schemas.openxmlformats.org/wordprocessingml/2006/main" xmlns:w14="http://schemas.microsoft.com/office/word/2010/wordml" xmlns:w15="http://schemas.microsoft.com/office/word/2012/wordml" xmlns:w16cex="http://schemas.microsoft.com/office/word/2018/wordml/cex" xmlns:w16cid="http://schemas.microsoft.com/office/word/2016/wordml/cid" xmlns:w16="http://schemas.microsoft.com/office/word/2018/wordml" xmlns:w16se="http://schemas.microsoft.com/office/word/2015/wordml/symex" xmlns:wpg="http://schemas.microsoft.com/office/word/2010/wordprocessingGroup" xmlns:wpi="http://schemas.microsoft.com/office/word/2010/wordprocessingInk" xmlns:wne="http://schemas.microsoft.com/office/word/2006/wordml" xmlns:wps="http://schemas.microsoft.com/office/word/2010/wordprocessingShape" mc:Ignorable="w14 w15 w16se w16cid w16 w16cex wp14">
   <w:body>
     <w:sdt>
       <w:sdtPr>
@@ -10,6 +10,7 @@
           <w:docPartUnique/>
         </w:docPartObj>
       </w:sdtPr>
+      <w:sdtEndPr/>
       <w:sdtContent>
         <w:p>
           <w:r>
@@ -19,7 +20,7 @@
             <mc:AlternateContent>
               <mc:Choice Requires="wpg">
                 <w:drawing>
-                  <wp:anchor distT="0" distB="0" distL="114300" distR="114300" simplePos="0" relativeHeight="251662336" behindDoc="0" locked="0" layoutInCell="1" allowOverlap="1">
+                  <wp:anchor distT="0" distB="0" distL="114300" distR="114300" simplePos="0" relativeHeight="251662336" behindDoc="0" locked="0" layoutInCell="1" allowOverlap="1" wp14:anchorId="595E78C3" wp14:editId="184BAB22">
                     <wp:simplePos x="0" y="0"/>
                     <wp:positionH relativeFrom="page">
                       <wp:align>center</wp:align>
@@ -220,7 +221,7 @@
                                 <a:avLst/>
                               </a:prstGeom>
                               <a:blipFill>
-                                <a:blip r:embed="rId4"/>
+                                <a:blip r:embed="rId7"/>
                                 <a:stretch>
                                   <a:fillRect r="-7574"/>
                                 </a:stretch>
@@ -272,7 +273,7 @@
                       <v:path arrowok="t" o:connecttype="custom" o:connectlocs="0,0;7315200,0;7315200,1130373;3620757,733885;0,1092249;0,0" o:connectangles="0,0,0,0,0,0"/>
                     </v:shape>
                     <v:rect id="Rectángulo 151" o:spid="_x0000_s1028" style="position:absolute;width:73152;height:12161;visibility:visible;mso-wrap-style:square;v-text-anchor:middle" o:gfxdata="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" stroked="f" strokeweight="1pt">
-                      <v:fill r:id="rId5" o:title="" recolor="t" rotate="t" type="frame"/>
+                      <v:fill r:id="rId8" o:title="" recolor="t" rotate="t" type="frame"/>
                     </v:rect>
                     <w10:wrap anchorx="page" anchory="page"/>
                   </v:group>
@@ -289,7 +290,7 @@
             <mc:AlternateContent>
               <mc:Choice Requires="wps">
                 <w:drawing>
-                  <wp:anchor distT="0" distB="0" distL="114300" distR="114300" simplePos="0" relativeHeight="251659264" behindDoc="0" locked="0" layoutInCell="1" allowOverlap="1">
+                  <wp:anchor distT="0" distB="0" distL="114300" distR="114300" simplePos="0" relativeHeight="251659264" behindDoc="0" locked="0" layoutInCell="1" allowOverlap="1" wp14:anchorId="29F0E61C" wp14:editId="19B880D6">
                     <wp:simplePos x="0" y="0"/>
                     <wp:positionH relativeFrom="margin">
                       <wp:align>center</wp:align>
@@ -390,6 +391,7 @@
                                   <w:dataBinding w:prefixMappings="xmlns:ns0='http://purl.org/dc/elements/1.1/' xmlns:ns1='http://schemas.openxmlformats.org/package/2006/metadata/core-properties' " w:xpath="/ns1:coreProperties[1]/ns0:subject[1]" w:storeItemID="{6C3C8BC8-F283-45AE-878A-BAB7291924A1}"/>
                                   <w:text/>
                                 </w:sdtPr>
+                                <w:sdtEndPr/>
                                 <w:sdtContent>
                                   <w:p>
                                     <w:pPr>
@@ -434,11 +436,11 @@
               </mc:Choice>
               <mc:Fallback>
                 <w:pict>
-                  <v:shapetype id="_x0000_t202" coordsize="21600,21600" o:spt="202" path="m,l,21600r21600,l21600,xe">
+                  <v:shapetype w14:anchorId="29F0E61C" id="_x0000_t202" coordsize="21600,21600" o:spt="202" path="m,l,21600r21600,l21600,xe">
                     <v:stroke joinstyle="miter"/>
                     <v:path gradientshapeok="t" o:connecttype="rect"/>
                   </v:shapetype>
-                  <v:shape id="Cuadro de texto 154" o:spid="_x0000_s1026" type="#_x0000_t202" style="position:absolute;margin-left:0;margin-top:149.7pt;width:8in;height:286.5pt;z-index:251659264;visibility:visible;mso-wrap-style:square;mso-width-percent:941;mso-height-percent:363;mso-wrap-distance-left:9pt;mso-wrap-distance-top:0;mso-wrap-distance-right:9pt;mso-wrap-distance-bottom:0;mso-position-horizontal:center;mso-position-horizontal-relative:margin;mso-position-vertical:absolute;mso-position-vertical-relative:page;mso-width-percent:941;mso-height-percent:363;mso-width-relative:page;mso-height-relative:page;v-text-anchor:bottom" o:gfxdata="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" filled="f" stroked="f" strokeweight=".5pt">
+                  <v:shape id="Cuadro de texto 154" o:spid="_x0000_s1026" type="#_x0000_t202" style="position:absolute;margin-left:0;margin-top:149.7pt;width:8in;height:286.5pt;z-index:251659264;visibility:visible;mso-wrap-style:square;mso-width-percent:941;mso-height-percent:363;mso-wrap-distance-left:9pt;mso-wrap-distance-top:0;mso-wrap-distance-right:9pt;mso-wrap-distance-bottom:0;mso-position-horizontal:center;mso-position-horizontal-relative:margin;mso-position-vertical:absolute;mso-position-vertical-relative:page;mso-width-percent:941;mso-height-percent:363;mso-width-relative:page;mso-height-relative:page;v-text-anchor:bottom" o:gfxdata="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" filled="f" stroked="f" strokeweight=".5pt">
                     <v:textbox inset="126pt,0,54pt,0">
                       <w:txbxContent>
                         <w:p>
@@ -495,6 +497,7 @@
                             <w:dataBinding w:prefixMappings="xmlns:ns0='http://purl.org/dc/elements/1.1/' xmlns:ns1='http://schemas.openxmlformats.org/package/2006/metadata/core-properties' " w:xpath="/ns1:coreProperties[1]/ns0:subject[1]" w:storeItemID="{6C3C8BC8-F283-45AE-878A-BAB7291924A1}"/>
                             <w:text/>
                           </w:sdtPr>
+                          <w:sdtEndPr/>
                           <w:sdtContent>
                             <w:p>
                               <w:pPr>
@@ -532,7 +535,7 @@
             <mc:AlternateContent>
               <mc:Choice Requires="wps">
                 <w:drawing>
-                  <wp:anchor distT="45720" distB="45720" distL="114300" distR="114300" simplePos="0" relativeHeight="251664384" behindDoc="0" locked="0" layoutInCell="1" allowOverlap="1">
+                  <wp:anchor distT="45720" distB="45720" distL="114300" distR="114300" simplePos="0" relativeHeight="251664384" behindDoc="0" locked="0" layoutInCell="1" allowOverlap="1" wp14:anchorId="56336237" wp14:editId="0C4BB4F8">
                     <wp:simplePos x="0" y="0"/>
                     <wp:positionH relativeFrom="margin">
                       <wp:align>right</wp:align>
@@ -614,7 +617,7 @@
               </mc:Choice>
               <mc:Fallback>
                 <w:pict>
-                  <v:shape id="Cuadro de texto 2" o:spid="_x0000_s1027" type="#_x0000_t202" style="position:absolute;margin-left:134.7pt;margin-top:511.8pt;width:185.9pt;height:110.6pt;z-index:251664384;visibility:visible;mso-wrap-style:square;mso-width-percent:400;mso-height-percent:200;mso-wrap-distance-left:9pt;mso-wrap-distance-top:3.6pt;mso-wrap-distance-right:9pt;mso-wrap-distance-bottom:3.6pt;mso-position-horizontal:right;mso-position-horizontal-relative:margin;mso-position-vertical:absolute;mso-position-vertical-relative:text;mso-width-percent:400;mso-height-percent:200;mso-width-relative:margin;mso-height-relative:margin;v-text-anchor:top" o:gfxdata="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" strokecolor="white [3212]">
+                  <v:shape w14:anchorId="56336237" id="Cuadro de texto 2" o:spid="_x0000_s1027" type="#_x0000_t202" style="position:absolute;margin-left:134.7pt;margin-top:511.8pt;width:185.9pt;height:110.6pt;z-index:251664384;visibility:visible;mso-wrap-style:square;mso-width-percent:400;mso-height-percent:200;mso-wrap-distance-left:9pt;mso-wrap-distance-top:3.6pt;mso-wrap-distance-right:9pt;mso-wrap-distance-bottom:3.6pt;mso-position-horizontal:right;mso-position-horizontal-relative:margin;mso-position-vertical:absolute;mso-position-vertical-relative:text;mso-width-percent:400;mso-height-percent:200;mso-width-relative:margin;mso-height-relative:margin;v-text-anchor:top" o:gfxdata="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" strokecolor="white [3212]">
                     <v:textbox style="mso-fit-shape-to-text:t">
                       <w:txbxContent>
                         <w:p>
@@ -649,12 +652,1036 @@
             <w:br w:type="page"/>
           </w:r>
         </w:p>
-        <w:bookmarkStart w:id="0" w:name="_GoBack" w:displacedByCustomXml="next"/>
-        <w:bookmarkEnd w:id="0" w:displacedByCustomXml="next"/>
       </w:sdtContent>
     </w:sdt>
+    <w:p>
+      <w:pPr>
+        <w:jc w:val="center"/>
+        <w:rPr>
+          <w:b/>
+          <w:bCs/>
+          <w:sz w:val="36"/>
+          <w:szCs w:val="36"/>
+          <w:u w:val="single"/>
+        </w:rPr>
+      </w:pPr>
+      <w:r>
+        <w:rPr>
+          <w:b/>
+          <w:bCs/>
+          <w:sz w:val="36"/>
+          <w:szCs w:val="36"/>
+          <w:u w:val="single"/>
+        </w:rPr>
+        <w:lastRenderedPageBreak/>
+        <w:t>Í</w:t>
+      </w:r>
+      <w:r>
+        <w:rPr>
+          <w:b/>
+          <w:bCs/>
+          <w:sz w:val="36"/>
+          <w:szCs w:val="36"/>
+          <w:u w:val="single"/>
+        </w:rPr>
+        <w:t>ndice</w:t>
+      </w:r>
+    </w:p>
+    <w:p>
+      <w:pPr>
+        <w:jc w:val="center"/>
+        <w:rPr>
+          <w:b/>
+          <w:bCs/>
+          <w:sz w:val="32"/>
+          <w:szCs w:val="32"/>
+          <w:u w:val="single"/>
+        </w:rPr>
+      </w:pPr>
+    </w:p>
+    <w:p>
+      <w:pPr>
+        <w:rPr>
+          <w:b/>
+          <w:bCs/>
+          <w:sz w:val="28"/>
+          <w:szCs w:val="28"/>
+        </w:rPr>
+      </w:pPr>
+      <w:r>
+        <w:rPr>
+          <w:b/>
+          <w:bCs/>
+          <w:sz w:val="28"/>
+          <w:szCs w:val="28"/>
+        </w:rPr>
+        <w:t>Actividades</w:t>
+      </w:r>
+      <w:r>
+        <w:rPr>
+          <w:b/>
+          <w:bCs/>
+          <w:sz w:val="28"/>
+          <w:szCs w:val="28"/>
+        </w:rPr>
+        <w:t xml:space="preserve"> de requisitos.</w:t>
+      </w:r>
+    </w:p>
+    <w:p>
+      <w:r>
+        <w:t>-Diagrama de casos de uso.</w:t>
+      </w:r>
+    </w:p>
+    <w:p>
+      <w:pPr>
+        <w:rPr>
+          <w:sz w:val="28"/>
+          <w:szCs w:val="28"/>
+        </w:rPr>
+      </w:pPr>
+      <w:r>
+        <w:t>-Explicación.</w:t>
+      </w:r>
+    </w:p>
+    <w:p>
+      <w:pPr>
+        <w:rPr>
+          <w:b/>
+          <w:bCs/>
+          <w:sz w:val="28"/>
+          <w:szCs w:val="28"/>
+        </w:rPr>
+      </w:pPr>
+      <w:r>
+        <w:rPr>
+          <w:b/>
+          <w:bCs/>
+          <w:sz w:val="28"/>
+          <w:szCs w:val="28"/>
+        </w:rPr>
+        <w:t>Análisis</w:t>
+      </w:r>
+      <w:r>
+        <w:rPr>
+          <w:b/>
+          <w:bCs/>
+          <w:sz w:val="28"/>
+          <w:szCs w:val="28"/>
+        </w:rPr>
+        <w:t>.</w:t>
+      </w:r>
+    </w:p>
+    <w:p>
+      <w:r>
+        <w:t>-Diagrama de clases de análisis.</w:t>
+      </w:r>
+    </w:p>
+    <w:p>
+      <w:r>
+        <w:t>-Explicación.</w:t>
+      </w:r>
+    </w:p>
+    <w:p>
+      <w:r>
+        <w:t>-Listado de atributos.</w:t>
+      </w:r>
+    </w:p>
+    <w:p>
+      <w:pPr>
+        <w:rPr>
+          <w:b/>
+          <w:bCs/>
+          <w:sz w:val="28"/>
+          <w:szCs w:val="28"/>
+        </w:rPr>
+      </w:pPr>
+      <w:r>
+        <w:rPr>
+          <w:b/>
+          <w:bCs/>
+          <w:sz w:val="28"/>
+          <w:szCs w:val="28"/>
+        </w:rPr>
+        <w:t>Diseño:</w:t>
+      </w:r>
+    </w:p>
+    <w:p>
+      <w:r>
+        <w:t>-</w:t>
+      </w:r>
+      <w:r>
+        <w:t>Di</w:t>
+      </w:r>
+      <w:r>
+        <w:t>agr</w:t>
+      </w:r>
+      <w:r>
+        <w:t>ama de clases de diseño.</w:t>
+      </w:r>
+    </w:p>
+    <w:p>
+      <w:r>
+        <w:t>-Explicación.</w:t>
+      </w:r>
+    </w:p>
+    <w:p/>
+    <w:p/>
+    <w:p/>
+    <w:p/>
+    <w:p/>
+    <w:p/>
+    <w:p/>
+    <w:p/>
+    <w:p/>
+    <w:p/>
+    <w:p/>
+    <w:p/>
+    <w:p>
+      <w:pPr>
+        <w:rPr>
+          <w:sz w:val="28"/>
+          <w:szCs w:val="28"/>
+        </w:rPr>
+      </w:pPr>
+    </w:p>
+    <w:p>
+      <w:pPr>
+        <w:rPr>
+          <w:sz w:val="28"/>
+          <w:szCs w:val="28"/>
+        </w:rPr>
+      </w:pPr>
+    </w:p>
+    <w:p>
+      <w:pPr>
+        <w:rPr>
+          <w:sz w:val="28"/>
+          <w:szCs w:val="28"/>
+        </w:rPr>
+      </w:pPr>
+    </w:p>
+    <w:p>
+      <w:pPr>
+        <w:rPr>
+          <w:sz w:val="28"/>
+          <w:szCs w:val="28"/>
+        </w:rPr>
+      </w:pPr>
+    </w:p>
+    <w:p>
+      <w:pPr>
+        <w:rPr>
+          <w:sz w:val="28"/>
+          <w:szCs w:val="28"/>
+        </w:rPr>
+      </w:pPr>
+    </w:p>
+    <w:p>
+      <w:pPr>
+        <w:rPr>
+          <w:sz w:val="28"/>
+          <w:szCs w:val="28"/>
+        </w:rPr>
+      </w:pPr>
+    </w:p>
+    <w:p>
+      <w:pPr>
+        <w:rPr>
+          <w:sz w:val="28"/>
+          <w:szCs w:val="28"/>
+        </w:rPr>
+      </w:pPr>
+    </w:p>
+    <w:p>
+      <w:pPr>
+        <w:rPr>
+          <w:b/>
+          <w:bCs/>
+          <w:sz w:val="28"/>
+          <w:szCs w:val="28"/>
+        </w:rPr>
+      </w:pPr>
+      <w:r>
+        <w:rPr>
+          <w:b/>
+          <w:bCs/>
+          <w:sz w:val="28"/>
+          <w:szCs w:val="28"/>
+        </w:rPr>
+        <w:t>Actividades de requisitos.</w:t>
+      </w:r>
+    </w:p>
+    <w:p>
+      <w:pPr>
+        <w:rPr>
+          <w:b/>
+          <w:bCs/>
+          <w:sz w:val="28"/>
+          <w:szCs w:val="28"/>
+        </w:rPr>
+      </w:pPr>
+    </w:p>
+    <w:p>
+      <w:pPr>
+        <w:rPr>
+          <w:b/>
+          <w:bCs/>
+        </w:rPr>
+      </w:pPr>
+      <w:r>
+        <w:rPr>
+          <w:b/>
+          <w:bCs/>
+        </w:rPr>
+        <w:t>-</w:t>
+      </w:r>
+      <w:r>
+        <w:rPr>
+          <w:b/>
+          <w:bCs/>
+        </w:rPr>
+        <w:t>Diagrama casos de uso.</w:t>
+      </w:r>
+    </w:p>
+    <w:p>
+      <w:r>
+        <w:rPr>
+          <w:noProof/>
+        </w:rPr>
+        <w:drawing>
+          <wp:anchor distT="0" distB="0" distL="114300" distR="114300" simplePos="0" relativeHeight="251665408" behindDoc="0" locked="0" layoutInCell="1" allowOverlap="1" wp14:anchorId="4512E442" wp14:editId="4B18728C">
+            <wp:simplePos x="0" y="0"/>
+            <wp:positionH relativeFrom="margin">
+              <wp:align>center</wp:align>
+            </wp:positionH>
+            <wp:positionV relativeFrom="paragraph">
+              <wp:posOffset>142875</wp:posOffset>
+            </wp:positionV>
+            <wp:extent cx="3604260" cy="2615565"/>
+            <wp:effectExtent l="0" t="0" r="0" b="0"/>
+            <wp:wrapSquare wrapText="bothSides"/>
+            <wp:docPr id="1" name="Picture 1"/>
+            <wp:cNvGraphicFramePr>
+              <a:graphicFrameLocks xmlns:a="http://schemas.openxmlformats.org/drawingml/2006/main" noChangeAspect="1"/>
+            </wp:cNvGraphicFramePr>
+            <a:graphic xmlns:a="http://schemas.openxmlformats.org/drawingml/2006/main">
+              <a:graphicData uri="http://schemas.openxmlformats.org/drawingml/2006/picture">
+                <pic:pic xmlns:pic="http://schemas.openxmlformats.org/drawingml/2006/picture">
+                  <pic:nvPicPr>
+                    <pic:cNvPr id="0" name="Picture 1"/>
+                    <pic:cNvPicPr>
+                      <a:picLocks noChangeAspect="1" noChangeArrowheads="1"/>
+                    </pic:cNvPicPr>
+                  </pic:nvPicPr>
+                  <pic:blipFill>
+                    <a:blip r:embed="rId9">
+                      <a:extLst>
+                        <a:ext uri="{28A0092B-C50C-407E-A947-70E740481C1C}">
+                          <a14:useLocalDpi xmlns:a14="http://schemas.microsoft.com/office/drawing/2010/main" val="0"/>
+                        </a:ext>
+                      </a:extLst>
+                    </a:blip>
+                    <a:srcRect/>
+                    <a:stretch>
+                      <a:fillRect/>
+                    </a:stretch>
+                  </pic:blipFill>
+                  <pic:spPr bwMode="auto">
+                    <a:xfrm>
+                      <a:off x="0" y="0"/>
+                      <a:ext cx="3604260" cy="2615565"/>
+                    </a:xfrm>
+                    <a:prstGeom prst="rect">
+                      <a:avLst/>
+                    </a:prstGeom>
+                    <a:noFill/>
+                    <a:ln>
+                      <a:noFill/>
+                    </a:ln>
+                  </pic:spPr>
+                </pic:pic>
+              </a:graphicData>
+            </a:graphic>
+          </wp:anchor>
+        </w:drawing>
+      </w:r>
+      <w:r>
+        <w:br w:type="textWrapping" w:clear="all"/>
+      </w:r>
+    </w:p>
+    <w:p>
+      <w:pPr>
+        <w:jc w:val="both"/>
+        <w:rPr>
+          <w:b/>
+          <w:bCs/>
+        </w:rPr>
+      </w:pPr>
+    </w:p>
+    <w:p>
+      <w:pPr>
+        <w:jc w:val="both"/>
+      </w:pPr>
+      <w:r>
+        <w:rPr>
+          <w:b/>
+          <w:bCs/>
+        </w:rPr>
+        <w:t>-</w:t>
+      </w:r>
+      <w:r>
+        <w:rPr>
+          <w:b/>
+          <w:bCs/>
+        </w:rPr>
+        <w:t>Explicación:</w:t>
+      </w:r>
+      <w:r>
+        <w:t xml:space="preserve"> </w:t>
+      </w:r>
+      <w:r>
+        <w:t>Se ha</w:t>
+      </w:r>
+      <w:r>
+        <w:t xml:space="preserve"> creado el nuevo caso de uso consultar </w:t>
+      </w:r>
+      <w:r>
+        <w:t>estadísticas</w:t>
+      </w:r>
+      <w:r>
+        <w:t xml:space="preserve"> </w:t>
+      </w:r>
+      <w:r>
+        <w:t>que</w:t>
+      </w:r>
+      <w:r>
+        <w:t xml:space="preserve"> recoge la nueva funcionalidad que se quiere implementar en la app. Este caso de uso </w:t>
+      </w:r>
+      <w:r>
+        <w:t>será</w:t>
+      </w:r>
+      <w:r>
+        <w:t xml:space="preserve"> accesible para el jugador </w:t>
+      </w:r>
+      <w:r>
+        <w:t xml:space="preserve">a través del menú principal, que le dará la opción de jugar o de consultar las estadísticas. Además, también tenemos que modificar el caso de uso ya existente jugar, ya que, ahora, cuando el jugador finaliza una partida, automáticamente se mostrara por pantalla el </w:t>
+      </w:r>
+      <w:proofErr w:type="spellStart"/>
+      <w:r>
+        <w:t>html</w:t>
+      </w:r>
+      <w:proofErr w:type="spellEnd"/>
+      <w:r>
+        <w:t xml:space="preserve"> con las estadísticas totales de la App.</w:t>
+      </w:r>
+      <w:r>
+        <w:t xml:space="preserve"> Se considera actor al jugador exclusivamente porque, además de ser iniciador, los cambios realizados en el servidor para añadir las nuevas funcionalidades se harán en el servidor</w:t>
+      </w:r>
+      <w:r>
+        <w:t>, por lo que este no es actor.</w:t>
+      </w:r>
+      <w:r>
+        <w:t xml:space="preserve"> </w:t>
+      </w:r>
+    </w:p>
+    <w:p/>
+    <w:p/>
+    <w:p/>
+    <w:p/>
+    <w:p/>
+    <w:p/>
+    <w:p/>
+    <w:p/>
+    <w:p/>
+    <w:p>
+      <w:pPr>
+        <w:rPr>
+          <w:b/>
+          <w:bCs/>
+          <w:sz w:val="28"/>
+          <w:szCs w:val="28"/>
+        </w:rPr>
+      </w:pPr>
+      <w:r>
+        <w:rPr>
+          <w:b/>
+          <w:bCs/>
+          <w:sz w:val="28"/>
+          <w:szCs w:val="28"/>
+        </w:rPr>
+        <w:t>Análisis</w:t>
+      </w:r>
+      <w:r>
+        <w:rPr>
+          <w:b/>
+          <w:bCs/>
+          <w:sz w:val="28"/>
+          <w:szCs w:val="28"/>
+        </w:rPr>
+        <w:t>.</w:t>
+      </w:r>
+    </w:p>
+    <w:p>
+      <w:pPr>
+        <w:rPr>
+          <w:b/>
+          <w:bCs/>
+          <w:sz w:val="28"/>
+          <w:szCs w:val="28"/>
+        </w:rPr>
+      </w:pPr>
+    </w:p>
+    <w:p>
+      <w:pPr>
+        <w:rPr>
+          <w:b/>
+          <w:bCs/>
+        </w:rPr>
+      </w:pPr>
+      <w:r>
+        <w:rPr>
+          <w:b/>
+          <w:bCs/>
+        </w:rPr>
+        <w:t>-Diagrama de clases de análisis.</w:t>
+      </w:r>
+    </w:p>
+    <w:p>
+      <w:pPr>
+        <w:jc w:val="center"/>
+      </w:pPr>
+      <w:r>
+        <w:rPr>
+          <w:noProof/>
+        </w:rPr>
+        <w:drawing>
+          <wp:inline distT="0" distB="0" distL="0" distR="0" wp14:anchorId="61E3AAA7" wp14:editId="01C1F7C4">
+            <wp:extent cx="5400040" cy="2303780"/>
+            <wp:effectExtent l="0" t="0" r="0" b="1270"/>
+            <wp:docPr id="2" name="Picture 2"/>
+            <wp:cNvGraphicFramePr>
+              <a:graphicFrameLocks xmlns:a="http://schemas.openxmlformats.org/drawingml/2006/main" noChangeAspect="1"/>
+            </wp:cNvGraphicFramePr>
+            <a:graphic xmlns:a="http://schemas.openxmlformats.org/drawingml/2006/main">
+              <a:graphicData uri="http://schemas.openxmlformats.org/drawingml/2006/picture">
+                <pic:pic xmlns:pic="http://schemas.openxmlformats.org/drawingml/2006/picture">
+                  <pic:nvPicPr>
+                    <pic:cNvPr id="0" name="Picture 3"/>
+                    <pic:cNvPicPr>
+                      <a:picLocks noChangeAspect="1" noChangeArrowheads="1"/>
+                    </pic:cNvPicPr>
+                  </pic:nvPicPr>
+                  <pic:blipFill>
+                    <a:blip r:embed="rId10">
+                      <a:extLst>
+                        <a:ext uri="{28A0092B-C50C-407E-A947-70E740481C1C}">
+                          <a14:useLocalDpi xmlns:a14="http://schemas.microsoft.com/office/drawing/2010/main" val="0"/>
+                        </a:ext>
+                      </a:extLst>
+                    </a:blip>
+                    <a:srcRect/>
+                    <a:stretch>
+                      <a:fillRect/>
+                    </a:stretch>
+                  </pic:blipFill>
+                  <pic:spPr bwMode="auto">
+                    <a:xfrm>
+                      <a:off x="0" y="0"/>
+                      <a:ext cx="5400040" cy="2303780"/>
+                    </a:xfrm>
+                    <a:prstGeom prst="rect">
+                      <a:avLst/>
+                    </a:prstGeom>
+                    <a:noFill/>
+                    <a:ln>
+                      <a:noFill/>
+                    </a:ln>
+                  </pic:spPr>
+                </pic:pic>
+              </a:graphicData>
+            </a:graphic>
+          </wp:inline>
+        </w:drawing>
+      </w:r>
+    </w:p>
+    <w:p>
+      <w:pPr>
+        <w:jc w:val="both"/>
+      </w:pPr>
+      <w:r>
+        <w:rPr>
+          <w:b/>
+          <w:bCs/>
+        </w:rPr>
+        <w:t>-Explicación</w:t>
+      </w:r>
+      <w:r>
+        <w:rPr>
+          <w:b/>
+          <w:bCs/>
+        </w:rPr>
+        <w:t>:</w:t>
+      </w:r>
+      <w:r>
+        <w:t xml:space="preserve"> </w:t>
+      </w:r>
+      <w:r>
+        <w:t>Todo actor tiene su interfaz, en este caso IU: Jugador y a través de esa interfaz el jugador puede acceder a las clases de control consultar estadísticas o jugar, que harán uso de la entidad estadísticas, estructura de datos en el servidor en la cual se almacenan los datos de las partidas jugadas y las partidas ganadas.</w:t>
+      </w:r>
+    </w:p>
+    <w:p>
+      <w:pPr>
+        <w:jc w:val="both"/>
+        <w:rPr>
+          <w:b/>
+          <w:bCs/>
+        </w:rPr>
+      </w:pPr>
+      <w:r>
+        <w:rPr>
+          <w:noProof/>
+        </w:rPr>
+        <w:drawing>
+          <wp:anchor distT="0" distB="0" distL="114300" distR="114300" simplePos="0" relativeHeight="251668480" behindDoc="0" locked="0" layoutInCell="1" allowOverlap="1" wp14:anchorId="25BB5C17" wp14:editId="36519A1A">
+            <wp:simplePos x="0" y="0"/>
+            <wp:positionH relativeFrom="margin">
+              <wp:align>center</wp:align>
+            </wp:positionH>
+            <wp:positionV relativeFrom="paragraph">
+              <wp:posOffset>307699</wp:posOffset>
+            </wp:positionV>
+            <wp:extent cx="6898263" cy="1391478"/>
+            <wp:effectExtent l="0" t="0" r="0" b="0"/>
+            <wp:wrapSquare wrapText="bothSides"/>
+            <wp:docPr id="8" name="Picture 8"/>
+            <wp:cNvGraphicFramePr>
+              <a:graphicFrameLocks xmlns:a="http://schemas.openxmlformats.org/drawingml/2006/main" noChangeAspect="1"/>
+            </wp:cNvGraphicFramePr>
+            <a:graphic xmlns:a="http://schemas.openxmlformats.org/drawingml/2006/main">
+              <a:graphicData uri="http://schemas.openxmlformats.org/drawingml/2006/picture">
+                <pic:pic xmlns:pic="http://schemas.openxmlformats.org/drawingml/2006/picture">
+                  <pic:nvPicPr>
+                    <pic:cNvPr id="0" name="Picture 16"/>
+                    <pic:cNvPicPr>
+                      <a:picLocks noChangeAspect="1" noChangeArrowheads="1"/>
+                    </pic:cNvPicPr>
+                  </pic:nvPicPr>
+                  <pic:blipFill rotWithShape="1">
+                    <a:blip r:embed="rId11">
+                      <a:extLst>
+                        <a:ext uri="{28A0092B-C50C-407E-A947-70E740481C1C}">
+                          <a14:useLocalDpi xmlns:a14="http://schemas.microsoft.com/office/drawing/2010/main" val="0"/>
+                        </a:ext>
+                      </a:extLst>
+                    </a:blip>
+                    <a:srcRect t="8162" b="29755"/>
+                    <a:stretch/>
+                  </pic:blipFill>
+                  <pic:spPr bwMode="auto">
+                    <a:xfrm>
+                      <a:off x="0" y="0"/>
+                      <a:ext cx="6898263" cy="1391478"/>
+                    </a:xfrm>
+                    <a:prstGeom prst="rect">
+                      <a:avLst/>
+                    </a:prstGeom>
+                    <a:noFill/>
+                    <a:ln>
+                      <a:noFill/>
+                    </a:ln>
+                    <a:extLst>
+                      <a:ext uri="{53640926-AAD7-44D8-BBD7-CCE9431645EC}">
+                        <a14:shadowObscured xmlns:a14="http://schemas.microsoft.com/office/drawing/2010/main"/>
+                      </a:ext>
+                    </a:extLst>
+                  </pic:spPr>
+                </pic:pic>
+              </a:graphicData>
+            </a:graphic>
+          </wp:anchor>
+        </w:drawing>
+      </w:r>
+      <w:r>
+        <w:rPr>
+          <w:b/>
+          <w:bCs/>
+        </w:rPr>
+        <w:t>-Ejemplo</w:t>
+      </w:r>
+      <w:r>
+        <w:rPr>
+          <w:b/>
+          <w:bCs/>
+        </w:rPr>
+        <w:t xml:space="preserve"> </w:t>
+      </w:r>
+      <w:r>
+        <w:rPr>
+          <w:b/>
+          <w:bCs/>
+        </w:rPr>
+        <w:t>listado estadísticas con atributos.</w:t>
+      </w:r>
+    </w:p>
+    <w:p>
+      <w:pPr>
+        <w:jc w:val="both"/>
+      </w:pPr>
+      <w:r>
+        <w:rPr>
+          <w:b/>
+          <w:bCs/>
+        </w:rPr>
+        <w:t>Expl</w:t>
+      </w:r>
+      <w:r>
+        <w:rPr>
+          <w:b/>
+          <w:bCs/>
+        </w:rPr>
+        <w:t>icaci</w:t>
+      </w:r>
+      <w:r>
+        <w:rPr>
+          <w:b/>
+          <w:bCs/>
+        </w:rPr>
+        <w:t>ó</w:t>
+      </w:r>
+      <w:r>
+        <w:rPr>
+          <w:b/>
+          <w:bCs/>
+        </w:rPr>
+        <w:t>n:</w:t>
+      </w:r>
+      <w:r>
+        <w:rPr>
+          <w:b/>
+          <w:bCs/>
+        </w:rPr>
+        <w:t xml:space="preserve"> </w:t>
+      </w:r>
+      <w:r>
+        <w:t xml:space="preserve">Esta es la representación de nuestro </w:t>
+      </w:r>
+      <w:proofErr w:type="spellStart"/>
+      <w:r>
+        <w:t>ArrayList</w:t>
+      </w:r>
+      <w:proofErr w:type="spellEnd"/>
+      <w:r>
+        <w:t>&lt;Estad</w:t>
+      </w:r>
+      <w:r>
+        <w:t>í</w:t>
+      </w:r>
+      <w:r>
+        <w:t xml:space="preserve">stica&gt; la cual almacena los datos </w:t>
+      </w:r>
+      <w:r>
+        <w:t>en un</w:t>
+      </w:r>
+      <w:r>
+        <w:t xml:space="preserve">a entidad </w:t>
+      </w:r>
+      <w:r>
+        <w:t xml:space="preserve">Estadísticas, que se actualiza al acabar cada partida, sumando 1 al numero de partidas jugadas y, dependiendo del </w:t>
+      </w:r>
+      <w:r>
+        <w:t xml:space="preserve">resultado suma 1 en </w:t>
+      </w:r>
+      <w:proofErr w:type="spellStart"/>
+      <w:r>
+        <w:t>Nº</w:t>
+      </w:r>
+      <w:proofErr w:type="spellEnd"/>
+      <w:r>
+        <w:t xml:space="preserve"> de Partidas Ganadas, Perdidas o Empatadas.</w:t>
+      </w:r>
+    </w:p>
+    <w:p/>
+    <w:p/>
+    <w:p/>
+    <w:p/>
+    <w:p/>
+    <w:p/>
+    <w:p/>
+    <w:p/>
+    <w:p/>
+    <w:p>
+      <w:pPr>
+        <w:rPr>
+          <w:b/>
+          <w:bCs/>
+          <w:sz w:val="28"/>
+          <w:szCs w:val="28"/>
+        </w:rPr>
+      </w:pPr>
+      <w:r>
+        <w:rPr>
+          <w:b/>
+          <w:bCs/>
+          <w:sz w:val="28"/>
+          <w:szCs w:val="28"/>
+        </w:rPr>
+        <w:t>Diseño:</w:t>
+      </w:r>
+    </w:p>
+    <w:p>
+      <w:pPr>
+        <w:rPr>
+          <w:b/>
+          <w:bCs/>
+          <w:sz w:val="28"/>
+          <w:szCs w:val="28"/>
+        </w:rPr>
+      </w:pPr>
+    </w:p>
+    <w:p>
+      <w:pPr>
+        <w:rPr>
+          <w:b/>
+          <w:bCs/>
+        </w:rPr>
+      </w:pPr>
+      <w:r>
+        <w:rPr>
+          <w:b/>
+          <w:bCs/>
+        </w:rPr>
+        <w:t>-Diagrama de clases de diseño.</w:t>
+      </w:r>
+    </w:p>
+    <w:p>
+      <w:r>
+        <w:t>Consultar estadísticas.</w:t>
+      </w:r>
+    </w:p>
+    <w:p>
+      <w:pPr>
+        <w:jc w:val="both"/>
+      </w:pPr>
+      <w:r>
+        <w:rPr>
+          <w:noProof/>
+        </w:rPr>
+        <w:drawing>
+          <wp:inline distT="0" distB="0" distL="0" distR="0" wp14:anchorId="35533178" wp14:editId="049C5016">
+            <wp:extent cx="5400040" cy="1499191"/>
+            <wp:effectExtent l="0" t="0" r="0" b="6350"/>
+            <wp:docPr id="11" name="Picture 11"/>
+            <wp:cNvGraphicFramePr>
+              <a:graphicFrameLocks xmlns:a="http://schemas.openxmlformats.org/drawingml/2006/main" noChangeAspect="1"/>
+            </wp:cNvGraphicFramePr>
+            <a:graphic xmlns:a="http://schemas.openxmlformats.org/drawingml/2006/main">
+              <a:graphicData uri="http://schemas.openxmlformats.org/drawingml/2006/picture">
+                <pic:pic xmlns:pic="http://schemas.openxmlformats.org/drawingml/2006/picture">
+                  <pic:nvPicPr>
+                    <pic:cNvPr id="0" name="Picture 25"/>
+                    <pic:cNvPicPr>
+                      <a:picLocks noChangeAspect="1" noChangeArrowheads="1"/>
+                    </pic:cNvPicPr>
+                  </pic:nvPicPr>
+                  <pic:blipFill rotWithShape="1">
+                    <a:blip r:embed="rId12">
+                      <a:extLst>
+                        <a:ext uri="{28A0092B-C50C-407E-A947-70E740481C1C}">
+                          <a14:useLocalDpi xmlns:a14="http://schemas.microsoft.com/office/drawing/2010/main" val="0"/>
+                        </a:ext>
+                      </a:extLst>
+                    </a:blip>
+                    <a:srcRect b="28672"/>
+                    <a:stretch/>
+                  </pic:blipFill>
+                  <pic:spPr bwMode="auto">
+                    <a:xfrm>
+                      <a:off x="0" y="0"/>
+                      <a:ext cx="5400040" cy="1499191"/>
+                    </a:xfrm>
+                    <a:prstGeom prst="rect">
+                      <a:avLst/>
+                    </a:prstGeom>
+                    <a:noFill/>
+                    <a:ln>
+                      <a:noFill/>
+                    </a:ln>
+                    <a:extLst>
+                      <a:ext uri="{53640926-AAD7-44D8-BBD7-CCE9431645EC}">
+                        <a14:shadowObscured xmlns:a14="http://schemas.microsoft.com/office/drawing/2010/main"/>
+                      </a:ext>
+                    </a:extLst>
+                  </pic:spPr>
+                </pic:pic>
+              </a:graphicData>
+            </a:graphic>
+          </wp:inline>
+        </w:drawing>
+      </w:r>
+    </w:p>
+    <w:p>
+      <w:pPr>
+        <w:jc w:val="both"/>
+      </w:pPr>
+      <w:r>
+        <w:t>Explicación</w:t>
+      </w:r>
+      <w:r>
+        <w:t>:</w:t>
+      </w:r>
+      <w:r>
+        <w:t xml:space="preserve"> El usuario accede a </w:t>
+      </w:r>
+      <w:r>
+        <w:t>consultar estadísticas a través del ratón, seleccionando la opción</w:t>
+      </w:r>
+      <w:r>
+        <w:t xml:space="preserve"> y haciendo uso de gestor jugador, que se encarga de controlar los dispositivos que interactúan con </w:t>
+      </w:r>
+      <w:proofErr w:type="spellStart"/>
+      <w:r>
+        <w:t>el</w:t>
+      </w:r>
+      <w:proofErr w:type="spellEnd"/>
+      <w:r>
+        <w:t xml:space="preserve"> Jugador</w:t>
+      </w:r>
+      <w:r>
+        <w:t xml:space="preserve">, posteriormente </w:t>
+      </w:r>
+      <w:r>
+        <w:t>esa clase de control</w:t>
+      </w:r>
+      <w:r>
+        <w:t xml:space="preserve"> le envía la orden a consultar estadísticas, la cual recopila la información del listado de las estadísticas y se la envía al usuario a través de la pantalla</w:t>
+      </w:r>
+      <w:r>
+        <w:t>, volviendo a pasar por gestor jugador.</w:t>
+      </w:r>
+    </w:p>
+    <w:p>
+      <w:pPr>
+        <w:jc w:val="both"/>
+      </w:pPr>
+      <w:r>
+        <w:t>Jugar.</w:t>
+      </w:r>
+    </w:p>
+    <w:p>
+      <w:pPr>
+        <w:jc w:val="center"/>
+      </w:pPr>
+      <w:r>
+        <w:rPr>
+          <w:noProof/>
+        </w:rPr>
+        <w:drawing>
+          <wp:inline distT="0" distB="0" distL="0" distR="0" wp14:anchorId="3587690F" wp14:editId="07BB2770">
+            <wp:extent cx="5400040" cy="1562986"/>
+            <wp:effectExtent l="0" t="0" r="0" b="0"/>
+            <wp:docPr id="10" name="Picture 10"/>
+            <wp:cNvGraphicFramePr>
+              <a:graphicFrameLocks xmlns:a="http://schemas.openxmlformats.org/drawingml/2006/main" noChangeAspect="1"/>
+            </wp:cNvGraphicFramePr>
+            <a:graphic xmlns:a="http://schemas.openxmlformats.org/drawingml/2006/main">
+              <a:graphicData uri="http://schemas.openxmlformats.org/drawingml/2006/picture">
+                <pic:pic xmlns:pic="http://schemas.openxmlformats.org/drawingml/2006/picture">
+                  <pic:nvPicPr>
+                    <pic:cNvPr id="0" name="Picture 23"/>
+                    <pic:cNvPicPr>
+                      <a:picLocks noChangeAspect="1" noChangeArrowheads="1"/>
+                    </pic:cNvPicPr>
+                  </pic:nvPicPr>
+                  <pic:blipFill rotWithShape="1">
+                    <a:blip r:embed="rId13">
+                      <a:extLst>
+                        <a:ext uri="{28A0092B-C50C-407E-A947-70E740481C1C}">
+                          <a14:useLocalDpi xmlns:a14="http://schemas.microsoft.com/office/drawing/2010/main" val="0"/>
+                        </a:ext>
+                      </a:extLst>
+                    </a:blip>
+                    <a:srcRect b="25637"/>
+                    <a:stretch/>
+                  </pic:blipFill>
+                  <pic:spPr bwMode="auto">
+                    <a:xfrm>
+                      <a:off x="0" y="0"/>
+                      <a:ext cx="5400040" cy="1562986"/>
+                    </a:xfrm>
+                    <a:prstGeom prst="rect">
+                      <a:avLst/>
+                    </a:prstGeom>
+                    <a:noFill/>
+                    <a:ln>
+                      <a:noFill/>
+                    </a:ln>
+                    <a:extLst>
+                      <a:ext uri="{53640926-AAD7-44D8-BBD7-CCE9431645EC}">
+                        <a14:shadowObscured xmlns:a14="http://schemas.microsoft.com/office/drawing/2010/main"/>
+                      </a:ext>
+                    </a:extLst>
+                  </pic:spPr>
+                </pic:pic>
+              </a:graphicData>
+            </a:graphic>
+          </wp:inline>
+        </w:drawing>
+      </w:r>
+    </w:p>
+    <w:p>
+      <w:pPr>
+        <w:jc w:val="both"/>
+      </w:pPr>
+      <w:r>
+        <w:t xml:space="preserve">Explicación: </w:t>
+      </w:r>
+      <w:r>
+        <w:t xml:space="preserve">El jugador desarrolla con normalidad la partida, ejecutando sus movimientos gracias al ratón y recibiendo </w:t>
+      </w:r>
+      <w:proofErr w:type="spellStart"/>
+      <w:r>
+        <w:t>feedback</w:t>
+      </w:r>
+      <w:proofErr w:type="spellEnd"/>
+      <w:r>
+        <w:t xml:space="preserve"> de la partida por la pantalla, finalmente, cuando la partida finaliza, el jugador </w:t>
+      </w:r>
+      <w:r>
+        <w:t>visualizará las estadísticas</w:t>
+      </w:r>
+      <w:r>
+        <w:t xml:space="preserve">. Esto será posible gracias a </w:t>
+      </w:r>
+      <w:r>
+        <w:t xml:space="preserve">la clase de control jugar, que cuando </w:t>
+      </w:r>
+      <w:r>
+        <w:t xml:space="preserve">perciba que la partida ha finalizado simplemente almacenara en estadísticas los datos y entregara al jugador </w:t>
+      </w:r>
+      <w:r>
+        <w:t xml:space="preserve">el </w:t>
+      </w:r>
+      <w:proofErr w:type="spellStart"/>
+      <w:r>
+        <w:t>html</w:t>
+      </w:r>
+      <w:proofErr w:type="spellEnd"/>
+      <w:r>
+        <w:t xml:space="preserve">, que se </w:t>
+      </w:r>
+      <w:proofErr w:type="spellStart"/>
+      <w:r>
+        <w:t>motrara</w:t>
+      </w:r>
+      <w:proofErr w:type="spellEnd"/>
+      <w:r>
+        <w:t xml:space="preserve"> por pantalla gracias a la clase gestor jugador.</w:t>
+      </w:r>
+    </w:p>
     <w:p/>
     <w:sectPr>
+      <w:footerReference w:type="default" r:id="rId14"/>
+      <w:footerReference w:type="first" r:id="rId15"/>
       <w:pgSz w:w="11906" w:h="16838"/>
       <w:pgMar w:top="1417" w:right="1701" w:bottom="1417" w:left="1701" w:header="708" w:footer="708" w:gutter="0"/>
       <w:pgNumType w:start="0"/>
@@ -666,8 +1693,164 @@
 </w:document>
 </file>
 
+<file path=word/endnotes.xml><?xml version="1.0" encoding="utf-8"?>
+<w:endnotes xmlns:wpc="http://schemas.microsoft.com/office/word/2010/wordprocessingCanvas" xmlns:cx="http://schemas.microsoft.com/office/drawing/2014/chartex" xmlns:cx1="http://schemas.microsoft.com/office/drawing/2015/9/8/chartex" xmlns:cx2="http://schemas.microsoft.com/office/drawing/2015/10/21/chartex" xmlns:cx3="http://schemas.microsoft.com/office/drawing/2016/5/9/chartex" xmlns:cx4="http://schemas.microsoft.com/office/drawing/2016/5/10/chartex" xmlns:cx5="http://schemas.microsoft.com/office/drawing/2016/5/11/chartex" xmlns:cx6="http://schemas.microsoft.com/office/drawing/2016/5/12/chartex" xmlns:cx7="http://schemas.microsoft.com/office/drawing/2016/5/13/chartex" xmlns:cx8="http://schemas.microsoft.com/office/drawing/2016/5/14/chartex" xmlns:mc="http://schemas.openxmlformats.org/markup-compatibility/2006" xmlns:aink="http://schemas.microsoft.com/office/drawing/2016/ink" xmlns:am3d="http://schemas.microsoft.com/office/drawing/2017/model3d" xmlns:o="urn:schemas-microsoft-com:office:office" xmlns:r="http://schemas.openxmlformats.org/officeDocument/2006/relationships" xmlns:m="http://schemas.openxmlformats.org/officeDocument/2006/math" xmlns:v="urn:schemas-microsoft-com:vml" xmlns:wp14="http://schemas.microsoft.com/office/word/2010/wordprocessingDrawing" xmlns:wp="http://schemas.openxmlformats.org/drawingml/2006/wordprocessingDrawing" xmlns:w10="urn:schemas-microsoft-com:office:word" xmlns:w="http://schemas.openxmlformats.org/wordprocessingml/2006/main" xmlns:w14="http://schemas.microsoft.com/office/word/2010/wordml" xmlns:w15="http://schemas.microsoft.com/office/word/2012/wordml" xmlns:w16cex="http://schemas.microsoft.com/office/word/2018/wordml/cex" xmlns:w16cid="http://schemas.microsoft.com/office/word/2016/wordml/cid" xmlns:w16="http://schemas.microsoft.com/office/word/2018/wordml" xmlns:w16se="http://schemas.microsoft.com/office/word/2015/wordml/symex" xmlns:wpg="http://schemas.microsoft.com/office/word/2010/wordprocessingGroup" xmlns:wpi="http://schemas.microsoft.com/office/word/2010/wordprocessingInk" xmlns:wne="http://schemas.microsoft.com/office/word/2006/wordml" xmlns:wps="http://schemas.microsoft.com/office/word/2010/wordprocessingShape" mc:Ignorable="w14 w15 w16se w16cid w16 w16cex wp14">
+  <w:endnote w:type="separator" w:id="-1">
+    <w:p>
+      <w:pPr>
+        <w:spacing w:after="0" w:line="240" w:lineRule="auto"/>
+      </w:pPr>
+      <w:r>
+        <w:separator/>
+      </w:r>
+    </w:p>
+  </w:endnote>
+  <w:endnote w:type="continuationSeparator" w:id="0">
+    <w:p>
+      <w:pPr>
+        <w:spacing w:after="0" w:line="240" w:lineRule="auto"/>
+      </w:pPr>
+      <w:r>
+        <w:continuationSeparator/>
+      </w:r>
+    </w:p>
+  </w:endnote>
+</w:endnotes>
+</file>
+
+<file path=word/footer1.xml><?xml version="1.0" encoding="utf-8"?>
+<w:ftr xmlns:wpc="http://schemas.microsoft.com/office/word/2010/wordprocessingCanvas" xmlns:cx="http://schemas.microsoft.com/office/drawing/2014/chartex" xmlns:cx1="http://schemas.microsoft.com/office/drawing/2015/9/8/chartex" xmlns:cx2="http://schemas.microsoft.com/office/drawing/2015/10/21/chartex" xmlns:cx3="http://schemas.microsoft.com/office/drawing/2016/5/9/chartex" xmlns:cx4="http://schemas.microsoft.com/office/drawing/2016/5/10/chartex" xmlns:cx5="http://schemas.microsoft.com/office/drawing/2016/5/11/chartex" xmlns:cx6="http://schemas.microsoft.com/office/drawing/2016/5/12/chartex" xmlns:cx7="http://schemas.microsoft.com/office/drawing/2016/5/13/chartex" xmlns:cx8="http://schemas.microsoft.com/office/drawing/2016/5/14/chartex" xmlns:mc="http://schemas.openxmlformats.org/markup-compatibility/2006" xmlns:aink="http://schemas.microsoft.com/office/drawing/2016/ink" xmlns:am3d="http://schemas.microsoft.com/office/drawing/2017/model3d" xmlns:o="urn:schemas-microsoft-com:office:office" xmlns:r="http://schemas.openxmlformats.org/officeDocument/2006/relationships" xmlns:m="http://schemas.openxmlformats.org/officeDocument/2006/math" xmlns:v="urn:schemas-microsoft-com:vml" xmlns:wp14="http://schemas.microsoft.com/office/word/2010/wordprocessingDrawing" xmlns:wp="http://schemas.openxmlformats.org/drawingml/2006/wordprocessingDrawing" xmlns:w10="urn:schemas-microsoft-com:office:word" xmlns:w="http://schemas.openxmlformats.org/wordprocessingml/2006/main" xmlns:w14="http://schemas.microsoft.com/office/word/2010/wordml" xmlns:w15="http://schemas.microsoft.com/office/word/2012/wordml" xmlns:w16cex="http://schemas.microsoft.com/office/word/2018/wordml/cex" xmlns:w16cid="http://schemas.microsoft.com/office/word/2016/wordml/cid" xmlns:w16="http://schemas.microsoft.com/office/word/2018/wordml" xmlns:w16se="http://schemas.microsoft.com/office/word/2015/wordml/symex" xmlns:wpg="http://schemas.microsoft.com/office/word/2010/wordprocessingGroup" xmlns:wpi="http://schemas.microsoft.com/office/word/2010/wordprocessingInk" xmlns:wne="http://schemas.microsoft.com/office/word/2006/wordml" xmlns:wps="http://schemas.microsoft.com/office/word/2010/wordprocessingShape" mc:Ignorable="w14 w15 w16se w16cid w16 w16cex wp14">
+  <w:sdt>
+    <w:sdtPr>
+      <w:id w:val="1606692632"/>
+      <w:docPartObj>
+        <w:docPartGallery w:val="Page Numbers (Bottom of Page)"/>
+        <w:docPartUnique/>
+      </w:docPartObj>
+    </w:sdtPr>
+    <w:sdtEndPr>
+      <w:rPr>
+        <w:noProof/>
+      </w:rPr>
+    </w:sdtEndPr>
+    <w:sdtContent>
+      <w:p>
+        <w:pPr>
+          <w:pStyle w:val="Footer"/>
+          <w:jc w:val="right"/>
+        </w:pPr>
+        <w:r>
+          <w:fldChar w:fldCharType="begin"/>
+        </w:r>
+        <w:r>
+          <w:instrText xml:space="preserve"> PAGE   \* MERGEFORMAT </w:instrText>
+        </w:r>
+        <w:r>
+          <w:fldChar w:fldCharType="separate"/>
+        </w:r>
+        <w:r>
+          <w:rPr>
+            <w:noProof/>
+          </w:rPr>
+          <w:t>2</w:t>
+        </w:r>
+        <w:r>
+          <w:rPr>
+            <w:noProof/>
+          </w:rPr>
+          <w:fldChar w:fldCharType="end"/>
+        </w:r>
+      </w:p>
+    </w:sdtContent>
+  </w:sdt>
+  <w:p>
+    <w:pPr>
+      <w:pStyle w:val="Footer"/>
+    </w:pPr>
+  </w:p>
+</w:ftr>
+</file>
+
+<file path=word/footer2.xml><?xml version="1.0" encoding="utf-8"?>
+<w:ftr xmlns:wpc="http://schemas.microsoft.com/office/word/2010/wordprocessingCanvas" xmlns:cx="http://schemas.microsoft.com/office/drawing/2014/chartex" xmlns:cx1="http://schemas.microsoft.com/office/drawing/2015/9/8/chartex" xmlns:cx2="http://schemas.microsoft.com/office/drawing/2015/10/21/chartex" xmlns:cx3="http://schemas.microsoft.com/office/drawing/2016/5/9/chartex" xmlns:cx4="http://schemas.microsoft.com/office/drawing/2016/5/10/chartex" xmlns:cx5="http://schemas.microsoft.com/office/drawing/2016/5/11/chartex" xmlns:cx6="http://schemas.microsoft.com/office/drawing/2016/5/12/chartex" xmlns:cx7="http://schemas.microsoft.com/office/drawing/2016/5/13/chartex" xmlns:cx8="http://schemas.microsoft.com/office/drawing/2016/5/14/chartex" xmlns:mc="http://schemas.openxmlformats.org/markup-compatibility/2006" xmlns:aink="http://schemas.microsoft.com/office/drawing/2016/ink" xmlns:am3d="http://schemas.microsoft.com/office/drawing/2017/model3d" xmlns:o="urn:schemas-microsoft-com:office:office" xmlns:r="http://schemas.openxmlformats.org/officeDocument/2006/relationships" xmlns:m="http://schemas.openxmlformats.org/officeDocument/2006/math" xmlns:v="urn:schemas-microsoft-com:vml" xmlns:wp14="http://schemas.microsoft.com/office/word/2010/wordprocessingDrawing" xmlns:wp="http://schemas.openxmlformats.org/drawingml/2006/wordprocessingDrawing" xmlns:w10="urn:schemas-microsoft-com:office:word" xmlns:w="http://schemas.openxmlformats.org/wordprocessingml/2006/main" xmlns:w14="http://schemas.microsoft.com/office/word/2010/wordml" xmlns:w15="http://schemas.microsoft.com/office/word/2012/wordml" xmlns:w16cex="http://schemas.microsoft.com/office/word/2018/wordml/cex" xmlns:w16cid="http://schemas.microsoft.com/office/word/2016/wordml/cid" xmlns:w16="http://schemas.microsoft.com/office/word/2018/wordml" xmlns:w16se="http://schemas.microsoft.com/office/word/2015/wordml/symex" xmlns:wpg="http://schemas.microsoft.com/office/word/2010/wordprocessingGroup" xmlns:wpi="http://schemas.microsoft.com/office/word/2010/wordprocessingInk" xmlns:wne="http://schemas.microsoft.com/office/word/2006/wordml" xmlns:wps="http://schemas.microsoft.com/office/word/2010/wordprocessingShape" mc:Ignorable="w14 w15 w16se w16cid w16 w16cex wp14">
+  <w:sdt>
+    <w:sdtPr>
+      <w:id w:val="-1545053629"/>
+      <w:docPartObj>
+        <w:docPartGallery w:val="Page Numbers (Bottom of Page)"/>
+        <w:docPartUnique/>
+      </w:docPartObj>
+    </w:sdtPr>
+    <w:sdtEndPr>
+      <w:rPr>
+        <w:noProof/>
+      </w:rPr>
+    </w:sdtEndPr>
+    <w:sdtContent>
+      <w:p>
+        <w:pPr>
+          <w:pStyle w:val="Footer"/>
+          <w:jc w:val="right"/>
+        </w:pPr>
+        <w:r>
+          <w:fldChar w:fldCharType="begin"/>
+        </w:r>
+        <w:r>
+          <w:instrText xml:space="preserve"> PAGE   \* MERGEFORMAT </w:instrText>
+        </w:r>
+        <w:r>
+          <w:fldChar w:fldCharType="separate"/>
+        </w:r>
+        <w:r>
+          <w:rPr>
+            <w:noProof/>
+          </w:rPr>
+          <w:t>2</w:t>
+        </w:r>
+        <w:r>
+          <w:rPr>
+            <w:noProof/>
+          </w:rPr>
+          <w:fldChar w:fldCharType="end"/>
+        </w:r>
+      </w:p>
+    </w:sdtContent>
+  </w:sdt>
+  <w:p>
+    <w:pPr>
+      <w:pStyle w:val="Footer"/>
+    </w:pPr>
+  </w:p>
+</w:ftr>
+</file>
+
+<file path=word/footnotes.xml><?xml version="1.0" encoding="utf-8"?>
+<w:footnotes xmlns:wpc="http://schemas.microsoft.com/office/word/2010/wordprocessingCanvas" xmlns:cx="http://schemas.microsoft.com/office/drawing/2014/chartex" xmlns:cx1="http://schemas.microsoft.com/office/drawing/2015/9/8/chartex" xmlns:cx2="http://schemas.microsoft.com/office/drawing/2015/10/21/chartex" xmlns:cx3="http://schemas.microsoft.com/office/drawing/2016/5/9/chartex" xmlns:cx4="http://schemas.microsoft.com/office/drawing/2016/5/10/chartex" xmlns:cx5="http://schemas.microsoft.com/office/drawing/2016/5/11/chartex" xmlns:cx6="http://schemas.microsoft.com/office/drawing/2016/5/12/chartex" xmlns:cx7="http://schemas.microsoft.com/office/drawing/2016/5/13/chartex" xmlns:cx8="http://schemas.microsoft.com/office/drawing/2016/5/14/chartex" xmlns:mc="http://schemas.openxmlformats.org/markup-compatibility/2006" xmlns:aink="http://schemas.microsoft.com/office/drawing/2016/ink" xmlns:am3d="http://schemas.microsoft.com/office/drawing/2017/model3d" xmlns:o="urn:schemas-microsoft-com:office:office" xmlns:r="http://schemas.openxmlformats.org/officeDocument/2006/relationships" xmlns:m="http://schemas.openxmlformats.org/officeDocument/2006/math" xmlns:v="urn:schemas-microsoft-com:vml" xmlns:wp14="http://schemas.microsoft.com/office/word/2010/wordprocessingDrawing" xmlns:wp="http://schemas.openxmlformats.org/drawingml/2006/wordprocessingDrawing" xmlns:w10="urn:schemas-microsoft-com:office:word" xmlns:w="http://schemas.openxmlformats.org/wordprocessingml/2006/main" xmlns:w14="http://schemas.microsoft.com/office/word/2010/wordml" xmlns:w15="http://schemas.microsoft.com/office/word/2012/wordml" xmlns:w16cex="http://schemas.microsoft.com/office/word/2018/wordml/cex" xmlns:w16cid="http://schemas.microsoft.com/office/word/2016/wordml/cid" xmlns:w16="http://schemas.microsoft.com/office/word/2018/wordml" xmlns:w16se="http://schemas.microsoft.com/office/word/2015/wordml/symex" xmlns:wpg="http://schemas.microsoft.com/office/word/2010/wordprocessingGroup" xmlns:wpi="http://schemas.microsoft.com/office/word/2010/wordprocessingInk" xmlns:wne="http://schemas.microsoft.com/office/word/2006/wordml" xmlns:wps="http://schemas.microsoft.com/office/word/2010/wordprocessingShape" mc:Ignorable="w14 w15 w16se w16cid w16 w16cex wp14">
+  <w:footnote w:type="separator" w:id="-1">
+    <w:p>
+      <w:pPr>
+        <w:spacing w:after="0" w:line="240" w:lineRule="auto"/>
+      </w:pPr>
+      <w:r>
+        <w:separator/>
+      </w:r>
+    </w:p>
+  </w:footnote>
+  <w:footnote w:type="continuationSeparator" w:id="0">
+    <w:p>
+      <w:pPr>
+        <w:spacing w:after="0" w:line="240" w:lineRule="auto"/>
+      </w:pPr>
+      <w:r>
+        <w:continuationSeparator/>
+      </w:r>
+    </w:p>
+  </w:footnote>
+</w:footnotes>
+</file>
+
 <file path=word/styles.xml><?xml version="1.0" encoding="utf-8"?>
-<w:styles xmlns:mc="http://schemas.openxmlformats.org/markup-compatibility/2006" xmlns:r="http://schemas.openxmlformats.org/officeDocument/2006/relationships" xmlns:w="http://schemas.openxmlformats.org/wordprocessingml/2006/main" xmlns:w14="http://schemas.microsoft.com/office/word/2010/wordml" xmlns:w15="http://schemas.microsoft.com/office/word/2012/wordml" xmlns:w16se="http://schemas.microsoft.com/office/word/2015/wordml/symex" mc:Ignorable="w14 w15 w16se">
+<w:styles xmlns:mc="http://schemas.openxmlformats.org/markup-compatibility/2006" xmlns:r="http://schemas.openxmlformats.org/officeDocument/2006/relationships" xmlns:w="http://schemas.openxmlformats.org/wordprocessingml/2006/main" xmlns:w14="http://schemas.microsoft.com/office/word/2010/wordml" xmlns:w15="http://schemas.microsoft.com/office/word/2012/wordml" xmlns:w16cex="http://schemas.microsoft.com/office/word/2018/wordml/cex" xmlns:w16cid="http://schemas.microsoft.com/office/word/2016/wordml/cid" xmlns:w16="http://schemas.microsoft.com/office/word/2018/wordml" xmlns:w16se="http://schemas.microsoft.com/office/word/2015/wordml/symex" mc:Ignorable="w14 w15 w16se w16cid w16 w16cex">
   <w:docDefaults>
     <w:rPrDefault>
       <w:rPr>
@@ -683,7 +1866,7 @@
       </w:pPr>
     </w:pPrDefault>
   </w:docDefaults>
-  <w:latentStyles w:defLockedState="0" w:defUIPriority="99" w:defSemiHidden="0" w:defUnhideWhenUsed="0" w:defQFormat="0" w:count="371">
+  <w:latentStyles w:defLockedState="0" w:defUIPriority="99" w:defSemiHidden="0" w:defUnhideWhenUsed="0" w:defQFormat="0" w:count="376">
     <w:lsdException w:name="Normal" w:uiPriority="0" w:qFormat="1"/>
     <w:lsdException w:name="heading 1" w:uiPriority="9" w:qFormat="1"/>
     <w:lsdException w:name="heading 2" w:semiHidden="1" w:uiPriority="9" w:unhideWhenUsed="1" w:qFormat="1"/>
@@ -789,7 +1972,6 @@
     <w:lsdException w:name="HTML Sample" w:semiHidden="1" w:unhideWhenUsed="1"/>
     <w:lsdException w:name="HTML Typewriter" w:semiHidden="1" w:unhideWhenUsed="1"/>
     <w:lsdException w:name="HTML Variable" w:semiHidden="1" w:unhideWhenUsed="1"/>
-    <w:lsdException w:name="Normal Table" w:semiHidden="1" w:unhideWhenUsed="1"/>
     <w:lsdException w:name="annotation subject" w:semiHidden="1" w:unhideWhenUsed="1"/>
     <w:lsdException w:name="No List" w:semiHidden="1" w:unhideWhenUsed="1"/>
     <w:lsdException w:name="Outline List 1" w:semiHidden="1" w:unhideWhenUsed="1"/>
@@ -832,11 +2014,8 @@
     <w:lsdException w:name="Table Contemporary" w:semiHidden="1" w:unhideWhenUsed="1"/>
     <w:lsdException w:name="Table Elegant" w:semiHidden="1" w:unhideWhenUsed="1"/>
     <w:lsdException w:name="Table Professional" w:semiHidden="1" w:unhideWhenUsed="1"/>
-    <w:lsdException w:name="Table Subtle 1" w:semiHidden="1" w:unhideWhenUsed="1"/>
     <w:lsdException w:name="Table Subtle 2" w:semiHidden="1" w:unhideWhenUsed="1"/>
     <w:lsdException w:name="Table Web 1" w:semiHidden="1" w:unhideWhenUsed="1"/>
-    <w:lsdException w:name="Table Web 2" w:semiHidden="1" w:unhideWhenUsed="1"/>
-    <w:lsdException w:name="Table Web 3" w:semiHidden="1" w:unhideWhenUsed="1"/>
     <w:lsdException w:name="Balloon Text" w:semiHidden="1" w:unhideWhenUsed="1"/>
     <w:lsdException w:name="Table Grid" w:uiPriority="39"/>
     <w:lsdException w:name="Table Theme" w:semiHidden="1" w:unhideWhenUsed="1"/>
@@ -1055,18 +2234,23 @@
     <w:lsdException w:name="List Table 5 Dark Accent 6" w:uiPriority="50"/>
     <w:lsdException w:name="List Table 6 Colorful Accent 6" w:uiPriority="51"/>
     <w:lsdException w:name="List Table 7 Colorful Accent 6" w:uiPriority="52"/>
+    <w:lsdException w:name="Mention" w:semiHidden="1" w:unhideWhenUsed="1"/>
+    <w:lsdException w:name="Smart Hyperlink" w:semiHidden="1" w:unhideWhenUsed="1"/>
+    <w:lsdException w:name="Hashtag" w:semiHidden="1" w:unhideWhenUsed="1"/>
+    <w:lsdException w:name="Unresolved Mention" w:semiHidden="1" w:unhideWhenUsed="1"/>
+    <w:lsdException w:name="Smart Link" w:semiHidden="1" w:unhideWhenUsed="1"/>
   </w:latentStyles>
   <w:style w:type="paragraph" w:default="1" w:styleId="Normal">
     <w:name w:val="Normal"/>
     <w:qFormat/>
   </w:style>
-  <w:style w:type="character" w:default="1" w:styleId="Fuentedeprrafopredeter">
+  <w:style w:type="character" w:default="1" w:styleId="DefaultParagraphFont">
     <w:name w:val="Default Paragraph Font"/>
     <w:uiPriority w:val="1"/>
     <w:semiHidden/>
     <w:unhideWhenUsed/>
   </w:style>
-  <w:style w:type="table" w:default="1" w:styleId="Tablanormal">
+  <w:style w:type="table" w:default="1" w:styleId="TableNormal">
     <w:name w:val="Normal Table"/>
     <w:uiPriority w:val="99"/>
     <w:semiHidden/>
@@ -1081,15 +2265,15 @@
       </w:tblCellMar>
     </w:tblPr>
   </w:style>
-  <w:style w:type="numbering" w:default="1" w:styleId="Sinlista">
+  <w:style w:type="numbering" w:default="1" w:styleId="NoList">
     <w:name w:val="No List"/>
     <w:uiPriority w:val="99"/>
     <w:semiHidden/>
     <w:unhideWhenUsed/>
   </w:style>
-  <w:style w:type="paragraph" w:styleId="Sinespaciado">
+  <w:style w:type="paragraph" w:styleId="NoSpacing">
     <w:name w:val="No Spacing"/>
-    <w:link w:val="SinespaciadoCar"/>
+    <w:link w:val="NoSpacingChar"/>
     <w:uiPriority w:val="1"/>
     <w:qFormat/>
     <w:rsid w:val="00FB29A0"/>
@@ -1101,16 +2285,60 @@
       <w:lang w:eastAsia="es-ES"/>
     </w:rPr>
   </w:style>
-  <w:style w:type="character" w:customStyle="1" w:styleId="SinespaciadoCar">
-    <w:name w:val="Sin espaciado Car"/>
-    <w:basedOn w:val="Fuentedeprrafopredeter"/>
-    <w:link w:val="Sinespaciado"/>
+  <w:style w:type="character" w:customStyle="1" w:styleId="NoSpacingChar">
+    <w:name w:val="No Spacing Char"/>
+    <w:basedOn w:val="DefaultParagraphFont"/>
+    <w:link w:val="NoSpacing"/>
     <w:uiPriority w:val="1"/>
     <w:rsid w:val="00FB29A0"/>
     <w:rPr>
       <w:rFonts w:eastAsiaTheme="minorEastAsia"/>
       <w:lang w:eastAsia="es-ES"/>
     </w:rPr>
+  </w:style>
+  <w:style w:type="paragraph" w:styleId="Header">
+    <w:name w:val="header"/>
+    <w:basedOn w:val="Normal"/>
+    <w:link w:val="HeaderChar"/>
+    <w:uiPriority w:val="99"/>
+    <w:unhideWhenUsed/>
+    <w:rsid w:val="00471125"/>
+    <w:pPr>
+      <w:tabs>
+        <w:tab w:val="center" w:pos="4419"/>
+        <w:tab w:val="right" w:pos="8838"/>
+      </w:tabs>
+      <w:spacing w:after="0" w:line="240" w:lineRule="auto"/>
+    </w:pPr>
+  </w:style>
+  <w:style w:type="character" w:customStyle="1" w:styleId="HeaderChar">
+    <w:name w:val="Header Char"/>
+    <w:basedOn w:val="DefaultParagraphFont"/>
+    <w:link w:val="Header"/>
+    <w:uiPriority w:val="99"/>
+    <w:rsid w:val="00471125"/>
+  </w:style>
+  <w:style w:type="paragraph" w:styleId="Footer">
+    <w:name w:val="footer"/>
+    <w:basedOn w:val="Normal"/>
+    <w:link w:val="FooterChar"/>
+    <w:uiPriority w:val="99"/>
+    <w:unhideWhenUsed/>
+    <w:rsid w:val="00471125"/>
+    <w:pPr>
+      <w:tabs>
+        <w:tab w:val="center" w:pos="4419"/>
+        <w:tab w:val="right" w:pos="8838"/>
+      </w:tabs>
+      <w:spacing w:after="0" w:line="240" w:lineRule="auto"/>
+    </w:pPr>
+  </w:style>
+  <w:style w:type="character" w:customStyle="1" w:styleId="FooterChar">
+    <w:name w:val="Footer Char"/>
+    <w:basedOn w:val="DefaultParagraphFont"/>
+    <w:link w:val="Footer"/>
+    <w:uiPriority w:val="99"/>
+    <w:rsid w:val="00471125"/>
   </w:style>
 </w:styles>
 </file>
@@ -1374,4 +2602,16 @@
     </a:ext>
   </a:extLst>
 </a:theme>
+</file>
+
+<file path=customXml/item1.xml><?xml version="1.0" encoding="utf-8"?>
+<b:Sources xmlns:b="http://schemas.openxmlformats.org/officeDocument/2006/bibliography" xmlns="http://schemas.openxmlformats.org/officeDocument/2006/bibliography" SelectedStyle="\APASixthEditionOfficeOnline.xsl" StyleName="APA" Version="6"/>
+</file>
+
+<file path=customXml/itemProps1.xml><?xml version="1.0" encoding="utf-8"?>
+<ds:datastoreItem xmlns:ds="http://schemas.openxmlformats.org/officeDocument/2006/customXml" ds:itemID="{EB73FB04-3307-4D48-972A-2A462A230682}">
+  <ds:schemaRefs>
+    <ds:schemaRef ds:uri="http://schemas.openxmlformats.org/officeDocument/2006/bibliography"/>
+  </ds:schemaRefs>
+</ds:datastoreItem>
 </file>
</xml_diff>

<commit_message>
Nuevos diagramas de clases de diseño mejorados
Ahora atienden a la tutoría del 3 de abril.
</commit_message>
<xml_diff>
--- a/Directorio ES/Evolución del software.docx
+++ b/Directorio ES/Evolución del software.docx
@@ -1064,15 +1064,7 @@
         <w:t xml:space="preserve"> accesible para el jugador </w:t>
       </w:r>
       <w:r>
-        <w:t xml:space="preserve">a través del menú principal, que le dará la opción de jugar o de consultar las estadísticas. Además, también tenemos que modificar el caso de uso ya existente jugar, ya que, ahora, cuando el jugador finaliza una partida, automáticamente se mostrara por pantalla el </w:t>
-      </w:r>
-      <w:proofErr w:type="spellStart"/>
-      <w:r>
-        <w:t>html</w:t>
-      </w:r>
-      <w:proofErr w:type="spellEnd"/>
-      <w:r>
-        <w:t xml:space="preserve"> con las estadísticas totales de la App.</w:t>
+        <w:t>a través del menú principal, que le dará la opción de jugar o de consultar las estadísticas. Además, también tenemos que modificar el caso de uso ya existente jugar, ya que, ahora, cuando el jugador finaliza una partida, automáticamente se mostrara por pantalla el html con las estadísticas totales de la App.</w:t>
       </w:r>
       <w:r>
         <w:t xml:space="preserve"> Se considera actor al jugador exclusivamente porque, además de ser iniciador, los cambios realizados en el servidor para añadir las nuevas funcionalidades se harán en el servidor</w:t>
@@ -1363,15 +1355,7 @@
         <w:t xml:space="preserve"> </w:t>
       </w:r>
       <w:r>
-        <w:t xml:space="preserve">Esta es la representación de nuestro </w:t>
-      </w:r>
-      <w:proofErr w:type="spellStart"/>
-      <w:r>
-        <w:t>ArrayList</w:t>
-      </w:r>
-      <w:proofErr w:type="spellEnd"/>
-      <w:r>
-        <w:t>&lt;Estad</w:t>
+        <w:t>Esta es la representación de nuestro ArrayList&lt;Estad</w:t>
       </w:r>
       <w:r>
         <w:t>í</w:t>
@@ -1389,15 +1373,7 @@
         <w:t xml:space="preserve">Estadísticas, que se actualiza al acabar cada partida, sumando 1 al numero de partidas jugadas y, dependiendo del </w:t>
       </w:r>
       <w:r>
-        <w:t xml:space="preserve">resultado suma 1 en </w:t>
-      </w:r>
-      <w:proofErr w:type="spellStart"/>
-      <w:r>
-        <w:t>Nº</w:t>
-      </w:r>
-      <w:proofErr w:type="spellEnd"/>
-      <w:r>
-        <w:t xml:space="preserve"> de Partidas Ganadas, Perdidas o Empatadas.</w:t>
+        <w:t>resultado suma 1 en Nº de Partidas Ganadas, Perdidas o Empatadas.</w:t>
       </w:r>
     </w:p>
     <w:p/>
@@ -1467,10 +1443,10 @@
           <w:noProof/>
         </w:rPr>
         <w:drawing>
-          <wp:inline distT="0" distB="0" distL="0" distR="0" wp14:anchorId="35533178" wp14:editId="049C5016">
-            <wp:extent cx="5400040" cy="1499191"/>
-            <wp:effectExtent l="0" t="0" r="0" b="6350"/>
-            <wp:docPr id="11" name="Picture 11"/>
+          <wp:inline distT="0" distB="0" distL="0" distR="0" wp14:anchorId="1C4FFCB1" wp14:editId="7B556894">
+            <wp:extent cx="5400040" cy="3486785"/>
+            <wp:effectExtent l="0" t="0" r="0" b="0"/>
+            <wp:docPr id="4" name="Picture 4"/>
             <wp:cNvGraphicFramePr>
               <a:graphicFrameLocks xmlns:a="http://schemas.openxmlformats.org/drawingml/2006/main" noChangeAspect="1"/>
             </wp:cNvGraphicFramePr>
@@ -1478,12 +1454,12 @@
               <a:graphicData uri="http://schemas.openxmlformats.org/drawingml/2006/picture">
                 <pic:pic xmlns:pic="http://schemas.openxmlformats.org/drawingml/2006/picture">
                   <pic:nvPicPr>
-                    <pic:cNvPr id="0" name="Picture 25"/>
+                    <pic:cNvPr id="0" name="Picture 2"/>
                     <pic:cNvPicPr>
                       <a:picLocks noChangeAspect="1" noChangeArrowheads="1"/>
                     </pic:cNvPicPr>
                   </pic:nvPicPr>
-                  <pic:blipFill rotWithShape="1">
+                  <pic:blipFill>
                     <a:blip r:embed="rId12">
                       <a:extLst>
                         <a:ext uri="{28A0092B-C50C-407E-A947-70E740481C1C}">
@@ -1491,13 +1467,15 @@
                         </a:ext>
                       </a:extLst>
                     </a:blip>
-                    <a:srcRect b="28672"/>
-                    <a:stretch/>
+                    <a:srcRect/>
+                    <a:stretch>
+                      <a:fillRect/>
+                    </a:stretch>
                   </pic:blipFill>
                   <pic:spPr bwMode="auto">
                     <a:xfrm>
                       <a:off x="0" y="0"/>
-                      <a:ext cx="5400040" cy="1499191"/>
+                      <a:ext cx="5400040" cy="3486785"/>
                     </a:xfrm>
                     <a:prstGeom prst="rect">
                       <a:avLst/>
@@ -1506,11 +1484,6 @@
                     <a:ln>
                       <a:noFill/>
                     </a:ln>
-                    <a:extLst>
-                      <a:ext uri="{53640926-AAD7-44D8-BBD7-CCE9431645EC}">
-                        <a14:shadowObscured xmlns:a14="http://schemas.microsoft.com/office/drawing/2010/main"/>
-                      </a:ext>
-                    </a:extLst>
                   </pic:spPr>
                 </pic:pic>
               </a:graphicData>
@@ -1536,15 +1509,7 @@
         <w:t>consultar estadísticas a través del ratón, seleccionando la opción</w:t>
       </w:r>
       <w:r>
-        <w:t xml:space="preserve"> y haciendo uso de gestor jugador, que se encarga de controlar los dispositivos que interactúan con </w:t>
-      </w:r>
-      <w:proofErr w:type="spellStart"/>
-      <w:r>
-        <w:t>el</w:t>
-      </w:r>
-      <w:proofErr w:type="spellEnd"/>
-      <w:r>
-        <w:t xml:space="preserve"> Jugador</w:t>
+        <w:t xml:space="preserve"> y haciendo uso de gestor jugador, que se encarga de controlar los dispositivos que interactúan con el Jugador</w:t>
       </w:r>
       <w:r>
         <w:t xml:space="preserve">, posteriormente </w:t>
@@ -1575,11 +1540,12 @@
         <w:rPr>
           <w:noProof/>
         </w:rPr>
+        <w:lastRenderedPageBreak/>
         <w:drawing>
-          <wp:inline distT="0" distB="0" distL="0" distR="0" wp14:anchorId="3587690F" wp14:editId="07BB2770">
-            <wp:extent cx="5400040" cy="1562986"/>
+          <wp:inline distT="0" distB="0" distL="0" distR="0" wp14:anchorId="2C711A3D" wp14:editId="45897E9F">
+            <wp:extent cx="5400040" cy="3359150"/>
             <wp:effectExtent l="0" t="0" r="0" b="0"/>
-            <wp:docPr id="10" name="Picture 10"/>
+            <wp:docPr id="3" name="Picture 3"/>
             <wp:cNvGraphicFramePr>
               <a:graphicFrameLocks xmlns:a="http://schemas.openxmlformats.org/drawingml/2006/main" noChangeAspect="1"/>
             </wp:cNvGraphicFramePr>
@@ -1587,12 +1553,12 @@
               <a:graphicData uri="http://schemas.openxmlformats.org/drawingml/2006/picture">
                 <pic:pic xmlns:pic="http://schemas.openxmlformats.org/drawingml/2006/picture">
                   <pic:nvPicPr>
-                    <pic:cNvPr id="0" name="Picture 23"/>
+                    <pic:cNvPr id="0" name="Picture 1"/>
                     <pic:cNvPicPr>
                       <a:picLocks noChangeAspect="1" noChangeArrowheads="1"/>
                     </pic:cNvPicPr>
                   </pic:nvPicPr>
-                  <pic:blipFill rotWithShape="1">
+                  <pic:blipFill>
                     <a:blip r:embed="rId13">
                       <a:extLst>
                         <a:ext uri="{28A0092B-C50C-407E-A947-70E740481C1C}">
@@ -1600,13 +1566,15 @@
                         </a:ext>
                       </a:extLst>
                     </a:blip>
-                    <a:srcRect b="25637"/>
-                    <a:stretch/>
+                    <a:srcRect/>
+                    <a:stretch>
+                      <a:fillRect/>
+                    </a:stretch>
                   </pic:blipFill>
                   <pic:spPr bwMode="auto">
                     <a:xfrm>
                       <a:off x="0" y="0"/>
-                      <a:ext cx="5400040" cy="1562986"/>
+                      <a:ext cx="5400040" cy="3359150"/>
                     </a:xfrm>
                     <a:prstGeom prst="rect">
                       <a:avLst/>
@@ -1615,11 +1583,6 @@
                     <a:ln>
                       <a:noFill/>
                     </a:ln>
-                    <a:extLst>
-                      <a:ext uri="{53640926-AAD7-44D8-BBD7-CCE9431645EC}">
-                        <a14:shadowObscured xmlns:a14="http://schemas.microsoft.com/office/drawing/2010/main"/>
-                      </a:ext>
-                    </a:extLst>
                   </pic:spPr>
                 </pic:pic>
               </a:graphicData>
@@ -1636,15 +1599,7 @@
         <w:t xml:space="preserve">Explicación: </w:t>
       </w:r>
       <w:r>
-        <w:t xml:space="preserve">El jugador desarrolla con normalidad la partida, ejecutando sus movimientos gracias al ratón y recibiendo </w:t>
-      </w:r>
-      <w:proofErr w:type="spellStart"/>
-      <w:r>
-        <w:t>feedback</w:t>
-      </w:r>
-      <w:proofErr w:type="spellEnd"/>
-      <w:r>
-        <w:t xml:space="preserve"> de la partida por la pantalla, finalmente, cuando la partida finaliza, el jugador </w:t>
+        <w:t xml:space="preserve">El jugador desarrolla con normalidad la partida, ejecutando sus movimientos gracias al ratón y recibiendo feedback de la partida por la pantalla, finalmente, cuando la partida finaliza, el jugador </w:t>
       </w:r>
       <w:r>
         <w:t>visualizará las estadísticas</w:t>
@@ -1659,21 +1614,20 @@
         <w:t xml:space="preserve">perciba que la partida ha finalizado simplemente almacenara en estadísticas los datos y entregara al jugador </w:t>
       </w:r>
       <w:r>
-        <w:t xml:space="preserve">el </w:t>
-      </w:r>
-      <w:proofErr w:type="spellStart"/>
-      <w:r>
-        <w:t>html</w:t>
-      </w:r>
-      <w:proofErr w:type="spellEnd"/>
-      <w:r>
-        <w:t xml:space="preserve">, que se </w:t>
-      </w:r>
-      <w:proofErr w:type="spellStart"/>
-      <w:r>
-        <w:t>motrara</w:t>
-      </w:r>
-      <w:proofErr w:type="spellEnd"/>
+        <w:t>el html</w:t>
+      </w:r>
+      <w:r>
+        <w:t>, que se mo</w:t>
+      </w:r>
+      <w:r>
+        <w:t>s</w:t>
+      </w:r>
+      <w:r>
+        <w:t>trar</w:t>
+      </w:r>
+      <w:r>
+        <w:t>á</w:t>
+      </w:r>
       <w:r>
         <w:t xml:space="preserve"> por pantalla gracias a la clase gestor jugador.</w:t>
       </w:r>
@@ -1972,6 +1926,7 @@
     <w:lsdException w:name="HTML Sample" w:semiHidden="1" w:unhideWhenUsed="1"/>
     <w:lsdException w:name="HTML Typewriter" w:semiHidden="1" w:unhideWhenUsed="1"/>
     <w:lsdException w:name="HTML Variable" w:semiHidden="1" w:unhideWhenUsed="1"/>
+    <w:lsdException w:name="Normal Table" w:semiHidden="1" w:unhideWhenUsed="1"/>
     <w:lsdException w:name="annotation subject" w:semiHidden="1" w:unhideWhenUsed="1"/>
     <w:lsdException w:name="No List" w:semiHidden="1" w:unhideWhenUsed="1"/>
     <w:lsdException w:name="Outline List 1" w:semiHidden="1" w:unhideWhenUsed="1"/>
@@ -2014,8 +1969,11 @@
     <w:lsdException w:name="Table Contemporary" w:semiHidden="1" w:unhideWhenUsed="1"/>
     <w:lsdException w:name="Table Elegant" w:semiHidden="1" w:unhideWhenUsed="1"/>
     <w:lsdException w:name="Table Professional" w:semiHidden="1" w:unhideWhenUsed="1"/>
+    <w:lsdException w:name="Table Subtle 1" w:semiHidden="1" w:unhideWhenUsed="1"/>
     <w:lsdException w:name="Table Subtle 2" w:semiHidden="1" w:unhideWhenUsed="1"/>
     <w:lsdException w:name="Table Web 1" w:semiHidden="1" w:unhideWhenUsed="1"/>
+    <w:lsdException w:name="Table Web 2" w:semiHidden="1" w:unhideWhenUsed="1"/>
+    <w:lsdException w:name="Table Web 3" w:semiHidden="1" w:unhideWhenUsed="1"/>
     <w:lsdException w:name="Balloon Text" w:semiHidden="1" w:unhideWhenUsed="1"/>
     <w:lsdException w:name="Table Grid" w:uiPriority="39"/>
     <w:lsdException w:name="Table Theme" w:semiHidden="1" w:unhideWhenUsed="1"/>
@@ -2609,7 +2567,7 @@
 </file>
 
 <file path=customXml/itemProps1.xml><?xml version="1.0" encoding="utf-8"?>
-<ds:datastoreItem xmlns:ds="http://schemas.openxmlformats.org/officeDocument/2006/customXml" ds:itemID="{EB73FB04-3307-4D48-972A-2A462A230682}">
+<ds:datastoreItem xmlns:ds="http://schemas.openxmlformats.org/officeDocument/2006/customXml" ds:itemID="{F21C86A6-03C8-480A-88B1-5A92597195EC}">
   <ds:schemaRefs>
     <ds:schemaRef ds:uri="http://schemas.openxmlformats.org/officeDocument/2006/bibliography"/>
   </ds:schemaRefs>

</xml_diff>

<commit_message>
Actualización diagramas de clases de diseño
</commit_message>
<xml_diff>
--- a/Directorio ES/Evolución del software.docx
+++ b/Directorio ES/Evolución del software.docx
@@ -1443,10 +1443,10 @@
           <w:noProof/>
         </w:rPr>
         <w:drawing>
-          <wp:inline distT="0" distB="0" distL="0" distR="0" wp14:anchorId="1C4FFCB1" wp14:editId="7B556894">
-            <wp:extent cx="5400040" cy="3486785"/>
+          <wp:inline distT="0" distB="0" distL="0" distR="0" wp14:anchorId="6DC9EA96" wp14:editId="72A562AE">
+            <wp:extent cx="5400040" cy="2974975"/>
             <wp:effectExtent l="0" t="0" r="0" b="0"/>
-            <wp:docPr id="4" name="Picture 4"/>
+            <wp:docPr id="5" name="Picture 5"/>
             <wp:cNvGraphicFramePr>
               <a:graphicFrameLocks xmlns:a="http://schemas.openxmlformats.org/drawingml/2006/main" noChangeAspect="1"/>
             </wp:cNvGraphicFramePr>
@@ -1454,7 +1454,7 @@
               <a:graphicData uri="http://schemas.openxmlformats.org/drawingml/2006/picture">
                 <pic:pic xmlns:pic="http://schemas.openxmlformats.org/drawingml/2006/picture">
                   <pic:nvPicPr>
-                    <pic:cNvPr id="0" name="Picture 2"/>
+                    <pic:cNvPr id="0" name="Picture 1"/>
                     <pic:cNvPicPr>
                       <a:picLocks noChangeAspect="1" noChangeArrowheads="1"/>
                     </pic:cNvPicPr>
@@ -1475,7 +1475,7 @@
                   <pic:spPr bwMode="auto">
                     <a:xfrm>
                       <a:off x="0" y="0"/>
-                      <a:ext cx="5400040" cy="3486785"/>
+                      <a:ext cx="5400040" cy="2974975"/>
                     </a:xfrm>
                     <a:prstGeom prst="rect">
                       <a:avLst/>
@@ -1506,22 +1506,58 @@
         <w:t xml:space="preserve"> El usuario accede a </w:t>
       </w:r>
       <w:r>
-        <w:t>consultar estadísticas a través del ratón, seleccionando la opción</w:t>
-      </w:r>
-      <w:r>
-        <w:t xml:space="preserve"> y haciendo uso de gestor jugador, que se encarga de controlar los dispositivos que interactúan con el Jugador</w:t>
-      </w:r>
-      <w:r>
-        <w:t xml:space="preserve">, posteriormente </w:t>
+        <w:t xml:space="preserve">consultar estadísticas a través del </w:t>
+      </w:r>
+      <w:r>
+        <w:t>botón en el html Index</w:t>
+      </w:r>
+      <w:r>
+        <w:t>, seleccionando la opción</w:t>
+      </w:r>
+      <w:r>
+        <w:t xml:space="preserve"> y haciendo uso de gestor </w:t>
+      </w:r>
+      <w:r>
+        <w:t>estad</w:t>
+      </w:r>
+      <w:r>
+        <w:t>í</w:t>
+      </w:r>
+      <w:r>
+        <w:t>sticas</w:t>
+      </w:r>
+      <w:r>
+        <w:t xml:space="preserve">, </w:t>
+      </w:r>
+      <w:r>
+        <w:t>p</w:t>
+      </w:r>
+      <w:r>
+        <w:t xml:space="preserve">osteriormente </w:t>
       </w:r>
       <w:r>
         <w:t>esa clase de control</w:t>
       </w:r>
       <w:r>
-        <w:t xml:space="preserve"> le envía la orden a consultar estadísticas, la cual recopila la información del listado de las estadísticas y se la envía al usuario a través de la pantalla</w:t>
-      </w:r>
-      <w:r>
-        <w:t>, volviendo a pasar por gestor jugador.</w:t>
+        <w:t xml:space="preserve"> le envía la orden a</w:t>
+      </w:r>
+      <w:r>
+        <w:t>l controlador de</w:t>
+      </w:r>
+      <w:r>
+        <w:t xml:space="preserve"> estadísticas, </w:t>
+      </w:r>
+      <w:r>
+        <w:t>el</w:t>
+      </w:r>
+      <w:r>
+        <w:t xml:space="preserve"> </w:t>
+      </w:r>
+      <w:r>
+        <w:t xml:space="preserve">cual hace un launch de estadísticas.html, página donde </w:t>
+      </w:r>
+      <w:r>
+        <w:t>se encuentra el listado de estadísticas que ha recogido previamente del Repositorio de estadísticas, que hace referencia a la clase de Entidad estadísticas.</w:t>
       </w:r>
     </w:p>
     <w:p>
@@ -1542,10 +1578,10 @@
         </w:rPr>
         <w:lastRenderedPageBreak/>
         <w:drawing>
-          <wp:inline distT="0" distB="0" distL="0" distR="0" wp14:anchorId="2C711A3D" wp14:editId="45897E9F">
-            <wp:extent cx="5400040" cy="3359150"/>
-            <wp:effectExtent l="0" t="0" r="0" b="0"/>
-            <wp:docPr id="3" name="Picture 3"/>
+          <wp:inline distT="0" distB="0" distL="0" distR="0" wp14:anchorId="1CD300CA" wp14:editId="74C727C4">
+            <wp:extent cx="5400040" cy="3256915"/>
+            <wp:effectExtent l="0" t="0" r="0" b="635"/>
+            <wp:docPr id="6" name="Picture 6"/>
             <wp:cNvGraphicFramePr>
               <a:graphicFrameLocks xmlns:a="http://schemas.openxmlformats.org/drawingml/2006/main" noChangeAspect="1"/>
             </wp:cNvGraphicFramePr>
@@ -1553,7 +1589,7 @@
               <a:graphicData uri="http://schemas.openxmlformats.org/drawingml/2006/picture">
                 <pic:pic xmlns:pic="http://schemas.openxmlformats.org/drawingml/2006/picture">
                   <pic:nvPicPr>
-                    <pic:cNvPr id="0" name="Picture 1"/>
+                    <pic:cNvPr id="0" name="Picture 3"/>
                     <pic:cNvPicPr>
                       <a:picLocks noChangeAspect="1" noChangeArrowheads="1"/>
                     </pic:cNvPicPr>
@@ -1574,7 +1610,7 @@
                   <pic:spPr bwMode="auto">
                     <a:xfrm>
                       <a:off x="0" y="0"/>
-                      <a:ext cx="5400040" cy="3359150"/>
+                      <a:ext cx="5400040" cy="3256915"/>
                     </a:xfrm>
                     <a:prstGeom prst="rect">
                       <a:avLst/>
@@ -1599,7 +1635,13 @@
         <w:t xml:space="preserve">Explicación: </w:t>
       </w:r>
       <w:r>
-        <w:t xml:space="preserve">El jugador desarrolla con normalidad la partida, ejecutando sus movimientos gracias al ratón y recibiendo feedback de la partida por la pantalla, finalmente, cuando la partida finaliza, el jugador </w:t>
+        <w:t xml:space="preserve">El jugador desarrolla con normalidad la partida, finalmente, cuando la partida </w:t>
+      </w:r>
+      <w:r>
+        <w:t>termina</w:t>
+      </w:r>
+      <w:r>
+        <w:t xml:space="preserve">, el jugador </w:t>
       </w:r>
       <w:r>
         <w:t>visualizará las estadísticas</w:t>
@@ -1608,28 +1650,52 @@
         <w:t xml:space="preserve">. Esto será posible gracias a </w:t>
       </w:r>
       <w:r>
-        <w:t xml:space="preserve">la clase de control jugar, que cuando </w:t>
-      </w:r>
-      <w:r>
-        <w:t xml:space="preserve">perciba que la partida ha finalizado simplemente almacenara en estadísticas los datos y entregara al jugador </w:t>
-      </w:r>
-      <w:r>
-        <w:t>el html</w:t>
-      </w:r>
-      <w:r>
-        <w:t>, que se mo</w:t>
+        <w:t xml:space="preserve">la clase de control </w:t>
+      </w:r>
+      <w:r>
+        <w:t xml:space="preserve">gestor </w:t>
+      </w:r>
+      <w:r>
+        <w:t xml:space="preserve">jugar, que cuando </w:t>
+      </w:r>
+      <w:r>
+        <w:t xml:space="preserve">perciba que la partida ha finalizado </w:t>
+      </w:r>
+      <w:r>
+        <w:t xml:space="preserve">gracias a la modificación de la operación HandleTextMessage() </w:t>
+      </w:r>
+      <w:r>
+        <w:t>de la clase TicTacToeHandler sabremos como ha quedado el marcador de la partida y, a partir de ahí,</w:t>
+      </w:r>
+      <w:r>
+        <w:t xml:space="preserve"> </w:t>
       </w:r>
       <w:r>
         <w:t>s</w:t>
       </w:r>
       <w:r>
-        <w:t>trar</w:t>
-      </w:r>
-      <w:r>
-        <w:t>á</w:t>
-      </w:r>
-      <w:r>
-        <w:t xml:space="preserve"> por pantalla gracias a la clase gestor jugador.</w:t>
+        <w:t>e</w:t>
+      </w:r>
+      <w:r>
+        <w:t xml:space="preserve"> almacenara en estadísticas los datos y entregara al jugador</w:t>
+      </w:r>
+      <w:r>
+        <w:t xml:space="preserve"> Estadisticas.</w:t>
+      </w:r>
+      <w:r>
+        <w:t>html</w:t>
+      </w:r>
+      <w:r>
+        <w:t xml:space="preserve"> gracias al Controller. Estadisticas.html </w:t>
+      </w:r>
+      <w:r>
+        <w:t>recopila la información gracias a los listados estadísticas de</w:t>
+      </w:r>
+      <w:r>
+        <w:t>l Repository</w:t>
+      </w:r>
+      <w:r>
+        <w:t xml:space="preserve"> que se pasan por el Controller.</w:t>
       </w:r>
     </w:p>
     <w:p/>
@@ -2567,7 +2633,7 @@
 </file>
 
 <file path=customXml/itemProps1.xml><?xml version="1.0" encoding="utf-8"?>
-<ds:datastoreItem xmlns:ds="http://schemas.openxmlformats.org/officeDocument/2006/customXml" ds:itemID="{F21C86A6-03C8-480A-88B1-5A92597195EC}">
+<ds:datastoreItem xmlns:ds="http://schemas.openxmlformats.org/officeDocument/2006/customXml" ds:itemID="{8A98A430-A656-4351-BC49-DCC75C5C6D0A}">
   <ds:schemaRefs>
     <ds:schemaRef ds:uri="http://schemas.openxmlformats.org/officeDocument/2006/bibliography"/>
   </ds:schemaRefs>

</xml_diff>

<commit_message>
Añadidos diagramas de clases de diseño definitivos
Documento actualizado y revisado según las directrices las tutoría con la profesora.
</commit_message>
<xml_diff>
--- a/Directorio ES/Evolución del software.docx
+++ b/Directorio ES/Evolución del software.docx
@@ -944,23 +944,18 @@
       </w:r>
     </w:p>
     <w:p>
+      <w:pPr>
+        <w:jc w:val="center"/>
+      </w:pPr>
       <w:r>
         <w:rPr>
           <w:noProof/>
         </w:rPr>
         <w:drawing>
-          <wp:anchor distT="0" distB="0" distL="114300" distR="114300" simplePos="0" relativeHeight="251665408" behindDoc="0" locked="0" layoutInCell="1" allowOverlap="1" wp14:anchorId="4512E442" wp14:editId="4B18728C">
-            <wp:simplePos x="0" y="0"/>
-            <wp:positionH relativeFrom="margin">
-              <wp:align>center</wp:align>
-            </wp:positionH>
-            <wp:positionV relativeFrom="paragraph">
-              <wp:posOffset>142875</wp:posOffset>
-            </wp:positionV>
-            <wp:extent cx="3604260" cy="2615565"/>
-            <wp:effectExtent l="0" t="0" r="0" b="0"/>
-            <wp:wrapSquare wrapText="bothSides"/>
-            <wp:docPr id="1" name="Picture 1"/>
+          <wp:inline distT="0" distB="0" distL="0" distR="0" wp14:anchorId="24FD60DF" wp14:editId="59853FC8">
+            <wp:extent cx="4389120" cy="2468880"/>
+            <wp:effectExtent l="0" t="0" r="0" b="7620"/>
+            <wp:docPr id="3" name="Picture 3"/>
             <wp:cNvGraphicFramePr>
               <a:graphicFrameLocks xmlns:a="http://schemas.openxmlformats.org/drawingml/2006/main" noChangeAspect="1"/>
             </wp:cNvGraphicFramePr>
@@ -989,7 +984,7 @@
                   <pic:spPr bwMode="auto">
                     <a:xfrm>
                       <a:off x="0" y="0"/>
-                      <a:ext cx="3604260" cy="2615565"/>
+                      <a:ext cx="4389120" cy="2468880"/>
                     </a:xfrm>
                     <a:prstGeom prst="rect">
                       <a:avLst/>
@@ -1002,7 +997,7 @@
                 </pic:pic>
               </a:graphicData>
             </a:graphic>
-          </wp:anchor>
+          </wp:inline>
         </w:drawing>
       </w:r>
       <w:r>
@@ -1055,7 +1050,15 @@
         <w:t>que</w:t>
       </w:r>
       <w:r>
-        <w:t xml:space="preserve"> recoge la nueva funcionalidad que se quiere implementar en la app. Este caso de uso </w:t>
+        <w:t xml:space="preserve"> recoge la nueva funcionalidad que se quiere implementar en la </w:t>
+      </w:r>
+      <w:proofErr w:type="gramStart"/>
+      <w:r>
+        <w:t>app</w:t>
+      </w:r>
+      <w:proofErr w:type="gramEnd"/>
+      <w:r>
+        <w:t xml:space="preserve">. Este caso de uso </w:t>
       </w:r>
       <w:r>
         <w:t>será</w:t>
@@ -1064,16 +1067,48 @@
         <w:t xml:space="preserve"> accesible para el jugador </w:t>
       </w:r>
       <w:r>
-        <w:t>a través del menú principal, que le dará la opción de jugar o de consultar las estadísticas. Además, también tenemos que modificar el caso de uso ya existente jugar, ya que, ahora, cuando el jugador finaliza una partida, automáticamente se mostrara por pantalla el html con las estadísticas totales de la App.</w:t>
-      </w:r>
-      <w:r>
-        <w:t xml:space="preserve"> Se considera actor al jugador exclusivamente porque, además de ser iniciador, los cambios realizados en el servidor para añadir las nuevas funcionalidades se harán en el servidor</w:t>
-      </w:r>
-      <w:r>
-        <w:t>, por lo que este no es actor.</w:t>
+        <w:t xml:space="preserve">a través del menú principal, que le dará la opción de jugar o de consultar las estadísticas. Además, también tenemos que modificar el caso de uso ya existente jugar, ya que, ahora, cuando el jugador finaliza una partida, automáticamente se </w:t>
+      </w:r>
+      <w:r>
+        <w:t xml:space="preserve">le </w:t>
+      </w:r>
+      <w:r>
+        <w:t>mostrar</w:t>
+      </w:r>
+      <w:r>
+        <w:t>á</w:t>
+      </w:r>
+      <w:r>
+        <w:t xml:space="preserve"> por pantalla el </w:t>
+      </w:r>
+      <w:proofErr w:type="spellStart"/>
+      <w:r>
+        <w:t>html</w:t>
+      </w:r>
+      <w:proofErr w:type="spellEnd"/>
+      <w:r>
+        <w:t xml:space="preserve"> con las estadísticas totales de la App.</w:t>
       </w:r>
       <w:r>
         <w:t xml:space="preserve"> </w:t>
+      </w:r>
+      <w:r>
+        <w:t>Solo consideramos actor al jugador</w:t>
+      </w:r>
+      <w:r>
+        <w:t xml:space="preserve"> porque, además de ser iniciador, los cambios realizados para añadir las nuevas funcionalidades se harán en el servidor</w:t>
+      </w:r>
+      <w:r>
+        <w:t>, por lo que este no es actor</w:t>
+      </w:r>
+      <w:r>
+        <w:t>, por lo tanto</w:t>
+      </w:r>
+      <w:r>
+        <w:t>, como hablamos en la tutoría</w:t>
+      </w:r>
+      <w:r>
+        <w:t>, para poder jugar hacen falta dos jugadores.</w:t>
       </w:r>
     </w:p>
     <w:p/>
@@ -1147,10 +1182,10 @@
           <w:noProof/>
         </w:rPr>
         <w:drawing>
-          <wp:inline distT="0" distB="0" distL="0" distR="0" wp14:anchorId="61E3AAA7" wp14:editId="01C1F7C4">
-            <wp:extent cx="5400040" cy="2303780"/>
-            <wp:effectExtent l="0" t="0" r="0" b="1270"/>
-            <wp:docPr id="2" name="Picture 2"/>
+          <wp:inline distT="0" distB="0" distL="0" distR="0" wp14:anchorId="7E5818A0" wp14:editId="16B82DB7">
+            <wp:extent cx="5397500" cy="2279015"/>
+            <wp:effectExtent l="0" t="0" r="0" b="6985"/>
+            <wp:docPr id="4" name="Picture 4"/>
             <wp:cNvGraphicFramePr>
               <a:graphicFrameLocks xmlns:a="http://schemas.openxmlformats.org/drawingml/2006/main" noChangeAspect="1"/>
             </wp:cNvGraphicFramePr>
@@ -1158,7 +1193,7 @@
               <a:graphicData uri="http://schemas.openxmlformats.org/drawingml/2006/picture">
                 <pic:pic xmlns:pic="http://schemas.openxmlformats.org/drawingml/2006/picture">
                   <pic:nvPicPr>
-                    <pic:cNvPr id="0" name="Picture 3"/>
+                    <pic:cNvPr id="0" name="Picture 2"/>
                     <pic:cNvPicPr>
                       <a:picLocks noChangeAspect="1" noChangeArrowheads="1"/>
                     </pic:cNvPicPr>
@@ -1179,7 +1214,7 @@
                   <pic:spPr bwMode="auto">
                     <a:xfrm>
                       <a:off x="0" y="0"/>
-                      <a:ext cx="5400040" cy="2303780"/>
+                      <a:ext cx="5397500" cy="2279015"/>
                     </a:xfrm>
                     <a:prstGeom prst="rect">
                       <a:avLst/>
@@ -1218,7 +1253,10 @@
         <w:t xml:space="preserve"> </w:t>
       </w:r>
       <w:r>
-        <w:t>Todo actor tiene su interfaz, en este caso IU: Jugador y a través de esa interfaz el jugador puede acceder a las clases de control consultar estadísticas o jugar, que harán uso de la entidad estadísticas, estructura de datos en el servidor en la cual se almacenan los datos de las partidas jugadas y las partidas ganadas.</w:t>
+        <w:t>Todo actor tiene su interfaz, en este caso IU: Jugador y a través de esa interfaz el jugador puede acceder a las clases de control consultar estadísticas o jugar, que harán uso de la entidad estadísticas, estructura de datos en el servidor en la cual se almacenan los datos de las partidas jugadas y las partidas ganadas</w:t>
+      </w:r>
+      <w:r>
+        <w:t>, perdidas y empatadas.</w:t>
       </w:r>
     </w:p>
     <w:p>
@@ -1355,7 +1393,15 @@
         <w:t xml:space="preserve"> </w:t>
       </w:r>
       <w:r>
-        <w:t>Esta es la representación de nuestro ArrayList&lt;Estad</w:t>
+        <w:t xml:space="preserve">Esta es la representación de nuestro </w:t>
+      </w:r>
+      <w:proofErr w:type="spellStart"/>
+      <w:r>
+        <w:t>ArrayList</w:t>
+      </w:r>
+      <w:proofErr w:type="spellEnd"/>
+      <w:r>
+        <w:t>&lt;Estad</w:t>
       </w:r>
       <w:r>
         <w:t>í</w:t>
@@ -1370,10 +1416,24 @@
         <w:t xml:space="preserve">a entidad </w:t>
       </w:r>
       <w:r>
-        <w:t xml:space="preserve">Estadísticas, que se actualiza al acabar cada partida, sumando 1 al numero de partidas jugadas y, dependiendo del </w:t>
-      </w:r>
-      <w:r>
-        <w:t>resultado suma 1 en Nº de Partidas Ganadas, Perdidas o Empatadas.</w:t>
+        <w:t>Estadísticas, que se actualiza al acabar cada partida, sumando 1 al n</w:t>
+      </w:r>
+      <w:r>
+        <w:t>ú</w:t>
+      </w:r>
+      <w:r>
+        <w:t xml:space="preserve">mero de partidas jugadas y, dependiendo del </w:t>
+      </w:r>
+      <w:r>
+        <w:t xml:space="preserve">resultado suma 1 en </w:t>
+      </w:r>
+      <w:proofErr w:type="spellStart"/>
+      <w:r>
+        <w:t>Nº</w:t>
+      </w:r>
+      <w:proofErr w:type="spellEnd"/>
+      <w:r>
+        <w:t xml:space="preserve"> de Partidas Ganadas, Perdidas o Empatadas.</w:t>
       </w:r>
     </w:p>
     <w:p/>
@@ -1430,7 +1490,17 @@
       </w:r>
     </w:p>
     <w:p>
-      <w:r>
+      <w:pPr>
+        <w:rPr>
+          <w:b/>
+          <w:bCs/>
+        </w:rPr>
+      </w:pPr>
+      <w:r>
+        <w:rPr>
+          <w:b/>
+          <w:bCs/>
+        </w:rPr>
         <w:t>Consultar estadísticas.</w:t>
       </w:r>
     </w:p>
@@ -1509,8 +1579,21 @@
         <w:t xml:space="preserve">consultar estadísticas a través del </w:t>
       </w:r>
       <w:r>
-        <w:t>botón en el html Index</w:t>
-      </w:r>
+        <w:t xml:space="preserve">botón en el </w:t>
+      </w:r>
+      <w:proofErr w:type="spellStart"/>
+      <w:r>
+        <w:t>html</w:t>
+      </w:r>
+      <w:proofErr w:type="spellEnd"/>
+      <w:r>
+        <w:t xml:space="preserve"> </w:t>
+      </w:r>
+      <w:proofErr w:type="spellStart"/>
+      <w:r>
+        <w:t>Index</w:t>
+      </w:r>
+      <w:proofErr w:type="spellEnd"/>
       <w:r>
         <w:t>, seleccionando la opción</w:t>
       </w:r>
@@ -1554,7 +1637,15 @@
         <w:t xml:space="preserve"> </w:t>
       </w:r>
       <w:r>
-        <w:t xml:space="preserve">cual hace un launch de estadísticas.html, página donde </w:t>
+        <w:t xml:space="preserve">cual hace un </w:t>
+      </w:r>
+      <w:proofErr w:type="spellStart"/>
+      <w:r>
+        <w:t>launch</w:t>
+      </w:r>
+      <w:proofErr w:type="spellEnd"/>
+      <w:r>
+        <w:t xml:space="preserve"> de estadísticas.html, página donde </w:t>
       </w:r>
       <w:r>
         <w:t>se encuentra el listado de estadísticas que ha recogido previamente del Repositorio de estadísticas, que hace referencia a la clase de Entidad estadísticas.</w:t>
@@ -1563,8 +1654,98 @@
     <w:p>
       <w:pPr>
         <w:jc w:val="both"/>
-      </w:pPr>
-      <w:r>
+        <w:rPr>
+          <w:b/>
+          <w:bCs/>
+        </w:rPr>
+      </w:pPr>
+    </w:p>
+    <w:p>
+      <w:pPr>
+        <w:jc w:val="both"/>
+        <w:rPr>
+          <w:b/>
+          <w:bCs/>
+        </w:rPr>
+      </w:pPr>
+    </w:p>
+    <w:p>
+      <w:pPr>
+        <w:jc w:val="both"/>
+        <w:rPr>
+          <w:b/>
+          <w:bCs/>
+        </w:rPr>
+      </w:pPr>
+    </w:p>
+    <w:p>
+      <w:pPr>
+        <w:jc w:val="both"/>
+        <w:rPr>
+          <w:b/>
+          <w:bCs/>
+        </w:rPr>
+      </w:pPr>
+    </w:p>
+    <w:p>
+      <w:pPr>
+        <w:jc w:val="both"/>
+        <w:rPr>
+          <w:b/>
+          <w:bCs/>
+        </w:rPr>
+      </w:pPr>
+    </w:p>
+    <w:p>
+      <w:pPr>
+        <w:jc w:val="both"/>
+        <w:rPr>
+          <w:b/>
+          <w:bCs/>
+        </w:rPr>
+      </w:pPr>
+    </w:p>
+    <w:p>
+      <w:pPr>
+        <w:jc w:val="both"/>
+        <w:rPr>
+          <w:b/>
+          <w:bCs/>
+        </w:rPr>
+      </w:pPr>
+    </w:p>
+    <w:p>
+      <w:pPr>
+        <w:jc w:val="both"/>
+        <w:rPr>
+          <w:b/>
+          <w:bCs/>
+        </w:rPr>
+      </w:pPr>
+    </w:p>
+    <w:p>
+      <w:pPr>
+        <w:jc w:val="both"/>
+        <w:rPr>
+          <w:b/>
+          <w:bCs/>
+        </w:rPr>
+      </w:pPr>
+    </w:p>
+    <w:p>
+      <w:pPr>
+        <w:jc w:val="both"/>
+        <w:rPr>
+          <w:b/>
+          <w:bCs/>
+        </w:rPr>
+      </w:pPr>
+      <w:r>
+        <w:rPr>
+          <w:b/>
+          <w:bCs/>
+        </w:rPr>
+        <w:lastRenderedPageBreak/>
         <w:t>Jugar.</w:t>
       </w:r>
     </w:p>
@@ -1576,7 +1757,6 @@
         <w:rPr>
           <w:noProof/>
         </w:rPr>
-        <w:lastRenderedPageBreak/>
         <w:drawing>
           <wp:inline distT="0" distB="0" distL="0" distR="0" wp14:anchorId="1CD300CA" wp14:editId="74C727C4">
             <wp:extent cx="5400040" cy="3256915"/>
@@ -1662,10 +1842,31 @@
         <w:t xml:space="preserve">perciba que la partida ha finalizado </w:t>
       </w:r>
       <w:r>
-        <w:t xml:space="preserve">gracias a la modificación de la operación HandleTextMessage() </w:t>
-      </w:r>
-      <w:r>
-        <w:t>de la clase TicTacToeHandler sabremos como ha quedado el marcador de la partida y, a partir de ahí,</w:t>
+        <w:t xml:space="preserve">gracias a la modificación de la operación </w:t>
+      </w:r>
+      <w:proofErr w:type="spellStart"/>
+      <w:proofErr w:type="gramStart"/>
+      <w:r>
+        <w:t>HandleTextMessage</w:t>
+      </w:r>
+      <w:proofErr w:type="spellEnd"/>
+      <w:r>
+        <w:t>(</w:t>
+      </w:r>
+      <w:proofErr w:type="gramEnd"/>
+      <w:r>
+        <w:t xml:space="preserve">) </w:t>
+      </w:r>
+      <w:r>
+        <w:t xml:space="preserve">de la clase </w:t>
+      </w:r>
+      <w:proofErr w:type="spellStart"/>
+      <w:r>
+        <w:t>TicTacToeHandler</w:t>
+      </w:r>
+      <w:proofErr w:type="spellEnd"/>
+      <w:r>
+        <w:t xml:space="preserve"> sabremos como ha quedado el marcador de la partida y, a partir de ahí,</w:t>
       </w:r>
       <w:r>
         <w:t xml:space="preserve"> </w:t>
@@ -1677,7 +1878,19 @@
         <w:t>e</w:t>
       </w:r>
       <w:r>
-        <w:t xml:space="preserve"> almacenara en estadísticas los datos y entregara al jugador</w:t>
+        <w:t xml:space="preserve"> almacenar</w:t>
+      </w:r>
+      <w:r>
+        <w:t>á</w:t>
+      </w:r>
+      <w:r>
+        <w:t xml:space="preserve"> en estadísticas los datos y entregar</w:t>
+      </w:r>
+      <w:r>
+        <w:t>á</w:t>
+      </w:r>
+      <w:r>
+        <w:t xml:space="preserve"> al jugador</w:t>
       </w:r>
       <w:r>
         <w:t xml:space="preserve"> Estadisticas.</w:t>
@@ -1686,16 +1899,37 @@
         <w:t>html</w:t>
       </w:r>
       <w:r>
-        <w:t xml:space="preserve"> gracias al Controller. Estadisticas.html </w:t>
+        <w:t xml:space="preserve"> gracias al </w:t>
+      </w:r>
+      <w:proofErr w:type="spellStart"/>
+      <w:r>
+        <w:t>Controller</w:t>
+      </w:r>
+      <w:proofErr w:type="spellEnd"/>
+      <w:r>
+        <w:t xml:space="preserve">. Estadisticas.html </w:t>
       </w:r>
       <w:r>
         <w:t>recopila la información gracias a los listados estadísticas de</w:t>
       </w:r>
       <w:r>
-        <w:t>l Repository</w:t>
-      </w:r>
-      <w:r>
-        <w:t xml:space="preserve"> que se pasan por el Controller.</w:t>
+        <w:t xml:space="preserve">l </w:t>
+      </w:r>
+      <w:proofErr w:type="spellStart"/>
+      <w:r>
+        <w:t>Repository</w:t>
+      </w:r>
+      <w:proofErr w:type="spellEnd"/>
+      <w:r>
+        <w:t xml:space="preserve"> que se pasan por el </w:t>
+      </w:r>
+      <w:proofErr w:type="spellStart"/>
+      <w:r>
+        <w:t>Controller</w:t>
+      </w:r>
+      <w:proofErr w:type="spellEnd"/>
+      <w:r>
+        <w:t>.</w:t>
       </w:r>
     </w:p>
     <w:p/>
@@ -2633,7 +2867,7 @@
 </file>
 
 <file path=customXml/itemProps1.xml><?xml version="1.0" encoding="utf-8"?>
-<ds:datastoreItem xmlns:ds="http://schemas.openxmlformats.org/officeDocument/2006/customXml" ds:itemID="{8A98A430-A656-4351-BC49-DCC75C5C6D0A}">
+<ds:datastoreItem xmlns:ds="http://schemas.openxmlformats.org/officeDocument/2006/customXml" ds:itemID="{D6AB956E-7E0C-456C-9FC4-C48C6DCDFC08}">
   <ds:schemaRefs>
     <ds:schemaRef ds:uri="http://schemas.openxmlformats.org/officeDocument/2006/bibliography"/>
   </ds:schemaRefs>

</xml_diff>